<commit_message>
Finished Feb. 6 notes.
</commit_message>
<xml_diff>
--- a/src/exam1material/week4_6Feb_tues/cis301_exam1PRAC_solInClass.docx
+++ b/src/exam1material/week4_6Feb_tues/cis301_exam1PRAC_solInClass.docx
@@ -674,96 +674,197 @@
     <w:p>
       <w:pPr>
         <w:rPr>
-          <w:sz w:val="24"/>
-          <w:szCs w:val="24"/>
-        </w:rPr>
-      </w:pPr>
-    </w:p>
-    <w:p>
-      <w:pPr>
-        <w:rPr>
-          <w:sz w:val="24"/>
-          <w:szCs w:val="24"/>
-        </w:rPr>
-      </w:pPr>
-    </w:p>
-    <w:p>
-      <w:pPr>
-        <w:rPr>
-          <w:sz w:val="24"/>
-          <w:szCs w:val="24"/>
-        </w:rPr>
-      </w:pPr>
-    </w:p>
-    <w:p>
-      <w:pPr>
-        <w:rPr>
-          <w:sz w:val="24"/>
-          <w:szCs w:val="24"/>
-        </w:rPr>
-      </w:pPr>
-    </w:p>
-    <w:p>
-      <w:pPr>
-        <w:rPr>
-          <w:sz w:val="24"/>
-          <w:szCs w:val="24"/>
-        </w:rPr>
-      </w:pPr>
-    </w:p>
-    <w:p>
-      <w:pPr>
-        <w:rPr>
-          <w:sz w:val="24"/>
-          <w:szCs w:val="24"/>
-        </w:rPr>
-      </w:pPr>
-    </w:p>
-    <w:p>
-      <w:pPr>
-        <w:rPr>
-          <w:sz w:val="24"/>
-          <w:szCs w:val="24"/>
-        </w:rPr>
-      </w:pPr>
-    </w:p>
-    <w:p>
-      <w:pPr>
-        <w:rPr>
-          <w:sz w:val="24"/>
-          <w:szCs w:val="24"/>
-        </w:rPr>
-      </w:pPr>
-    </w:p>
-    <w:p>
-      <w:pPr>
-        <w:rPr>
-          <w:sz w:val="24"/>
-          <w:szCs w:val="24"/>
-        </w:rPr>
-      </w:pPr>
-    </w:p>
-    <w:p>
-      <w:pPr>
-        <w:rPr>
-          <w:sz w:val="24"/>
-          <w:szCs w:val="24"/>
-        </w:rPr>
-      </w:pPr>
-    </w:p>
-    <w:p>
-      <w:pPr>
-        <w:rPr>
-          <w:sz w:val="24"/>
-          <w:szCs w:val="24"/>
-        </w:rPr>
-      </w:pPr>
-      <w:r>
-        <w:rPr>
-          <w:sz w:val="24"/>
-          <w:szCs w:val="24"/>
-        </w:rPr>
-        <w:lastRenderedPageBreak/>
+          <w:rFonts w:ascii="Consolas" w:hAnsi="Consolas"/>
+          <w:sz w:val="24"/>
+          <w:szCs w:val="24"/>
+        </w:rPr>
+      </w:pPr>
+      <w:r>
+        <w:rPr>
+          <w:rFonts w:ascii="Consolas" w:hAnsi="Consolas"/>
+          <w:sz w:val="24"/>
+          <w:szCs w:val="24"/>
+        </w:rPr>
+        <w:t>x &lt; 10 || (y &gt; 100 &amp;&amp; y &lt; 200)</w:t>
+      </w:r>
+    </w:p>
+    <w:p>
+      <w:pPr>
+        <w:rPr>
+          <w:rFonts w:ascii="Consolas" w:hAnsi="Consolas"/>
+          <w:sz w:val="24"/>
+          <w:szCs w:val="24"/>
+        </w:rPr>
+      </w:pPr>
+      <w:r>
+        <w:rPr>
+          <w:rFonts w:ascii="Consolas" w:hAnsi="Consolas"/>
+          <w:sz w:val="24"/>
+          <w:szCs w:val="24"/>
+        </w:rPr>
+        <w:t>and</w:t>
+      </w:r>
+    </w:p>
+    <w:p>
+      <w:pPr>
+        <w:rPr>
+          <w:sz w:val="24"/>
+          <w:szCs w:val="24"/>
+        </w:rPr>
+      </w:pPr>
+      <w:r>
+        <w:rPr>
+          <w:sz w:val="24"/>
+          <w:szCs w:val="24"/>
+        </w:rPr>
+        <w:t>x &gt;= 10</w:t>
+      </w:r>
+    </w:p>
+    <w:p>
+      <w:pPr>
+        <w:rPr>
+          <w:sz w:val="24"/>
+          <w:szCs w:val="24"/>
+        </w:rPr>
+      </w:pPr>
+      <w:r>
+        <w:rPr>
+          <w:sz w:val="24"/>
+          <w:szCs w:val="24"/>
+        </w:rPr>
+        <w:t xml:space="preserve">Because x &gt;= 10 conflicts with x &lt; 10, we know that the second part of </w:t>
+      </w:r>
+      <w:proofErr w:type="gramStart"/>
+      <w:r>
+        <w:rPr>
+          <w:sz w:val="24"/>
+          <w:szCs w:val="24"/>
+        </w:rPr>
+        <w:t>the  condition</w:t>
+      </w:r>
+      <w:proofErr w:type="gramEnd"/>
+      <w:r>
+        <w:rPr>
+          <w:sz w:val="24"/>
+          <w:szCs w:val="24"/>
+        </w:rPr>
+        <w:t xml:space="preserve"> is true.</w:t>
+      </w:r>
+    </w:p>
+    <w:p>
+      <w:pPr>
+        <w:rPr>
+          <w:sz w:val="24"/>
+          <w:szCs w:val="24"/>
+        </w:rPr>
+      </w:pPr>
+      <w:r>
+        <w:rPr>
+          <w:sz w:val="24"/>
+          <w:szCs w:val="24"/>
+        </w:rPr>
+        <w:t>X &gt;= 10</w:t>
+      </w:r>
+    </w:p>
+    <w:p>
+      <w:pPr>
+        <w:rPr>
+          <w:sz w:val="24"/>
+          <w:szCs w:val="24"/>
+        </w:rPr>
+      </w:pPr>
+      <w:r>
+        <w:rPr>
+          <w:sz w:val="24"/>
+          <w:szCs w:val="24"/>
+        </w:rPr>
+        <w:t>Y &gt; 100 &amp;&amp; y &lt; 200</w:t>
+      </w:r>
+    </w:p>
+    <w:p>
+      <w:pPr>
+        <w:rPr>
+          <w:sz w:val="24"/>
+          <w:szCs w:val="24"/>
+        </w:rPr>
+      </w:pPr>
+    </w:p>
+    <w:p>
+      <w:pPr>
+        <w:rPr>
+          <w:sz w:val="24"/>
+          <w:szCs w:val="24"/>
+        </w:rPr>
+      </w:pPr>
+    </w:p>
+    <w:p>
+      <w:pPr>
+        <w:rPr>
+          <w:sz w:val="24"/>
+          <w:szCs w:val="24"/>
+        </w:rPr>
+      </w:pPr>
+    </w:p>
+    <w:p>
+      <w:pPr>
+        <w:rPr>
+          <w:sz w:val="24"/>
+          <w:szCs w:val="24"/>
+        </w:rPr>
+      </w:pPr>
+    </w:p>
+    <w:p>
+      <w:pPr>
+        <w:rPr>
+          <w:sz w:val="24"/>
+          <w:szCs w:val="24"/>
+        </w:rPr>
+      </w:pPr>
+    </w:p>
+    <w:p>
+      <w:pPr>
+        <w:rPr>
+          <w:sz w:val="24"/>
+          <w:szCs w:val="24"/>
+        </w:rPr>
+      </w:pPr>
+    </w:p>
+    <w:p>
+      <w:pPr>
+        <w:rPr>
+          <w:sz w:val="24"/>
+          <w:szCs w:val="24"/>
+        </w:rPr>
+      </w:pPr>
+    </w:p>
+    <w:p>
+      <w:pPr>
+        <w:rPr>
+          <w:sz w:val="24"/>
+          <w:szCs w:val="24"/>
+        </w:rPr>
+      </w:pPr>
+    </w:p>
+    <w:p>
+      <w:pPr>
+        <w:rPr>
+          <w:sz w:val="24"/>
+          <w:szCs w:val="24"/>
+        </w:rPr>
+      </w:pPr>
+    </w:p>
+    <w:p>
+      <w:pPr>
+        <w:rPr>
+          <w:sz w:val="24"/>
+          <w:szCs w:val="24"/>
+        </w:rPr>
+      </w:pPr>
+      <w:r>
+        <w:rPr>
+          <w:sz w:val="24"/>
+          <w:szCs w:val="24"/>
+        </w:rPr>
         <w:t xml:space="preserve">b) </w:t>
       </w:r>
       <w:r>
@@ -1187,46 +1288,80 @@
           <w:szCs w:val="24"/>
         </w:rPr>
       </w:pPr>
-    </w:p>
-    <w:p>
-      <w:pPr>
-        <w:rPr>
-          <w:sz w:val="24"/>
-          <w:szCs w:val="24"/>
-        </w:rPr>
-      </w:pPr>
-    </w:p>
-    <w:p>
-      <w:pPr>
-        <w:rPr>
-          <w:sz w:val="24"/>
-          <w:szCs w:val="24"/>
-        </w:rPr>
-      </w:pPr>
-    </w:p>
-    <w:p>
-      <w:pPr>
-        <w:rPr>
-          <w:sz w:val="24"/>
-          <w:szCs w:val="24"/>
-        </w:rPr>
-      </w:pPr>
-    </w:p>
-    <w:p>
-      <w:pPr>
-        <w:rPr>
-          <w:sz w:val="24"/>
-          <w:szCs w:val="24"/>
-        </w:rPr>
-      </w:pPr>
-    </w:p>
-    <w:p>
-      <w:pPr>
-        <w:rPr>
-          <w:sz w:val="24"/>
-          <w:szCs w:val="24"/>
-        </w:rPr>
-      </w:pPr>
+      <w:proofErr w:type="gramStart"/>
+      <w:r>
+        <w:rPr>
+          <w:sz w:val="24"/>
+          <w:szCs w:val="24"/>
+        </w:rPr>
+        <w:t>Both if</w:t>
+      </w:r>
+      <w:proofErr w:type="gramEnd"/>
+      <w:r>
+        <w:rPr>
+          <w:sz w:val="24"/>
+          <w:szCs w:val="24"/>
+        </w:rPr>
+        <w:t>-statements are not valid. This means that val2 &gt;= 10 and val1 == 0.</w:t>
+      </w:r>
+    </w:p>
+    <w:p>
+      <w:pPr>
+        <w:rPr>
+          <w:rFonts w:ascii="Consolas" w:hAnsi="Consolas"/>
+          <w:sz w:val="24"/>
+          <w:szCs w:val="24"/>
+        </w:rPr>
+      </w:pPr>
+      <w:r>
+        <w:rPr>
+          <w:rFonts w:ascii="Consolas" w:hAnsi="Consolas"/>
+          <w:sz w:val="24"/>
+          <w:szCs w:val="24"/>
+        </w:rPr>
+        <w:t>val1 &gt; 0 || val2 &lt; 10</w:t>
+      </w:r>
+      <w:r>
+        <w:rPr>
+          <w:rFonts w:ascii="Consolas" w:hAnsi="Consolas"/>
+          <w:sz w:val="24"/>
+          <w:szCs w:val="24"/>
+        </w:rPr>
+        <w:t xml:space="preserve"> false means: val1 &lt;=0 &amp;&amp; val2 &gt;= 10</w:t>
+      </w:r>
+    </w:p>
+    <w:p>
+      <w:pPr>
+        <w:rPr>
+          <w:rFonts w:ascii="Consolas" w:hAnsi="Consolas"/>
+          <w:sz w:val="24"/>
+          <w:szCs w:val="24"/>
+        </w:rPr>
+      </w:pPr>
+      <w:r>
+        <w:rPr>
+          <w:rFonts w:ascii="Consolas" w:hAnsi="Consolas"/>
+          <w:sz w:val="24"/>
+          <w:szCs w:val="24"/>
+        </w:rPr>
+        <w:t>val1 &lt;0 being false means: val1 &gt;= 0</w:t>
+      </w:r>
+    </w:p>
+    <w:p>
+      <w:pPr>
+        <w:rPr>
+          <w:sz w:val="24"/>
+          <w:szCs w:val="24"/>
+        </w:rPr>
+      </w:pPr>
+      <w:r>
+        <w:rPr>
+          <w:rFonts w:ascii="Consolas" w:hAnsi="Consolas"/>
+          <w:sz w:val="24"/>
+          <w:szCs w:val="24"/>
+        </w:rPr>
+        <w:t>So val1 == 0 and val2 &gt;= 10</w:t>
+      </w:r>
     </w:p>
     <w:p>
       <w:pPr>
@@ -1277,7 +1412,6 @@
           <w:sz w:val="24"/>
           <w:szCs w:val="24"/>
         </w:rPr>
-        <w:lastRenderedPageBreak/>
         <w:t xml:space="preserve">(8 pts) </w:t>
       </w:r>
       <w:r>
@@ -1553,7 +1687,6 @@
           <w:sz w:val="24"/>
           <w:szCs w:val="24"/>
         </w:rPr>
-        <w:lastRenderedPageBreak/>
         <w:t xml:space="preserve">(13 pts) </w:t>
       </w:r>
       <w:r>
@@ -1766,263 +1899,755 @@
     </w:p>
     <w:p>
       <w:pPr>
-        <w:pStyle w:val="ListParagraph"/>
-        <w:ind w:left="360" w:firstLine="360"/>
-        <w:rPr>
-          <w:sz w:val="24"/>
-          <w:szCs w:val="24"/>
-        </w:rPr>
-      </w:pPr>
-    </w:p>
-    <w:p>
-      <w:pPr>
-        <w:pStyle w:val="ListParagraph"/>
-        <w:ind w:left="360"/>
-        <w:rPr>
-          <w:sz w:val="24"/>
-          <w:szCs w:val="24"/>
-        </w:rPr>
-      </w:pPr>
-    </w:p>
-    <w:p>
-      <w:pPr>
-        <w:pStyle w:val="ListParagraph"/>
-        <w:ind w:left="360"/>
-        <w:rPr>
-          <w:sz w:val="24"/>
-          <w:szCs w:val="24"/>
-        </w:rPr>
-      </w:pPr>
-    </w:p>
-    <w:p>
-      <w:pPr>
-        <w:pStyle w:val="ListParagraph"/>
-        <w:ind w:left="360"/>
-        <w:rPr>
-          <w:sz w:val="24"/>
-          <w:szCs w:val="24"/>
-        </w:rPr>
-      </w:pPr>
-    </w:p>
-    <w:p>
-      <w:pPr>
-        <w:pStyle w:val="ListParagraph"/>
-        <w:ind w:left="360"/>
-        <w:rPr>
-          <w:sz w:val="24"/>
-          <w:szCs w:val="24"/>
-        </w:rPr>
-      </w:pPr>
-    </w:p>
-    <w:p>
-      <w:pPr>
-        <w:pStyle w:val="ListParagraph"/>
-        <w:ind w:left="360"/>
-        <w:rPr>
-          <w:sz w:val="24"/>
-          <w:szCs w:val="24"/>
-        </w:rPr>
-      </w:pPr>
-    </w:p>
-    <w:p>
-      <w:pPr>
-        <w:pStyle w:val="ListParagraph"/>
-        <w:ind w:left="360"/>
-        <w:rPr>
-          <w:sz w:val="24"/>
-          <w:szCs w:val="24"/>
-        </w:rPr>
-      </w:pPr>
-    </w:p>
-    <w:p>
-      <w:pPr>
-        <w:pStyle w:val="ListParagraph"/>
-        <w:ind w:left="360"/>
-        <w:rPr>
-          <w:sz w:val="24"/>
-          <w:szCs w:val="24"/>
-        </w:rPr>
-      </w:pPr>
-    </w:p>
-    <w:p>
-      <w:pPr>
-        <w:pStyle w:val="ListParagraph"/>
-        <w:ind w:left="360"/>
-        <w:rPr>
-          <w:sz w:val="24"/>
-          <w:szCs w:val="24"/>
-        </w:rPr>
-      </w:pPr>
-    </w:p>
-    <w:p>
-      <w:pPr>
-        <w:pStyle w:val="ListParagraph"/>
-        <w:ind w:left="360"/>
-        <w:rPr>
-          <w:sz w:val="24"/>
-          <w:szCs w:val="24"/>
-        </w:rPr>
-      </w:pPr>
-    </w:p>
-    <w:p>
-      <w:pPr>
-        <w:pStyle w:val="ListParagraph"/>
-        <w:ind w:left="360"/>
-        <w:rPr>
-          <w:sz w:val="24"/>
-          <w:szCs w:val="24"/>
-        </w:rPr>
-      </w:pPr>
-    </w:p>
-    <w:p>
-      <w:pPr>
-        <w:pStyle w:val="ListParagraph"/>
-        <w:ind w:left="360"/>
-        <w:rPr>
-          <w:sz w:val="24"/>
-          <w:szCs w:val="24"/>
-        </w:rPr>
-      </w:pPr>
-    </w:p>
-    <w:p>
-      <w:pPr>
-        <w:pStyle w:val="ListParagraph"/>
-        <w:ind w:left="360"/>
-        <w:rPr>
-          <w:sz w:val="24"/>
-          <w:szCs w:val="24"/>
-        </w:rPr>
-      </w:pPr>
-    </w:p>
-    <w:p>
-      <w:pPr>
-        <w:pStyle w:val="ListParagraph"/>
-        <w:ind w:left="360"/>
-        <w:rPr>
-          <w:sz w:val="24"/>
-          <w:szCs w:val="24"/>
-        </w:rPr>
-      </w:pPr>
-    </w:p>
-    <w:p>
-      <w:pPr>
-        <w:pStyle w:val="ListParagraph"/>
-        <w:ind w:left="360"/>
-        <w:rPr>
-          <w:sz w:val="24"/>
-          <w:szCs w:val="24"/>
-        </w:rPr>
-      </w:pPr>
-    </w:p>
-    <w:p>
-      <w:pPr>
-        <w:pStyle w:val="ListParagraph"/>
-        <w:ind w:left="360"/>
-        <w:rPr>
-          <w:sz w:val="24"/>
-          <w:szCs w:val="24"/>
-        </w:rPr>
-      </w:pPr>
-    </w:p>
-    <w:p>
-      <w:pPr>
-        <w:pStyle w:val="ListParagraph"/>
-        <w:ind w:left="360"/>
-        <w:rPr>
-          <w:sz w:val="24"/>
-          <w:szCs w:val="24"/>
-        </w:rPr>
-      </w:pPr>
-    </w:p>
-    <w:p>
-      <w:pPr>
-        <w:pStyle w:val="ListParagraph"/>
-        <w:ind w:left="360"/>
-        <w:rPr>
-          <w:sz w:val="24"/>
-          <w:szCs w:val="24"/>
-        </w:rPr>
-      </w:pPr>
-    </w:p>
-    <w:p>
-      <w:pPr>
-        <w:pStyle w:val="ListParagraph"/>
-        <w:ind w:left="360"/>
-        <w:rPr>
-          <w:sz w:val="24"/>
-          <w:szCs w:val="24"/>
-        </w:rPr>
-      </w:pPr>
-    </w:p>
-    <w:p>
-      <w:pPr>
-        <w:pStyle w:val="ListParagraph"/>
-        <w:ind w:left="360"/>
-        <w:rPr>
-          <w:sz w:val="24"/>
-          <w:szCs w:val="24"/>
-        </w:rPr>
-      </w:pPr>
-    </w:p>
-    <w:p>
-      <w:pPr>
-        <w:pStyle w:val="ListParagraph"/>
-        <w:ind w:left="360"/>
-        <w:rPr>
-          <w:sz w:val="24"/>
-          <w:szCs w:val="24"/>
-        </w:rPr>
-      </w:pPr>
-    </w:p>
-    <w:p>
-      <w:pPr>
-        <w:pStyle w:val="ListParagraph"/>
-        <w:ind w:left="360"/>
-        <w:rPr>
-          <w:sz w:val="24"/>
-          <w:szCs w:val="24"/>
-        </w:rPr>
-      </w:pPr>
-    </w:p>
-    <w:p>
-      <w:pPr>
-        <w:pStyle w:val="ListParagraph"/>
-        <w:ind w:left="360"/>
-        <w:rPr>
-          <w:sz w:val="24"/>
-          <w:szCs w:val="24"/>
-        </w:rPr>
-      </w:pPr>
-    </w:p>
-    <w:p>
-      <w:pPr>
-        <w:pStyle w:val="ListParagraph"/>
-        <w:ind w:left="360"/>
-        <w:rPr>
-          <w:sz w:val="24"/>
-          <w:szCs w:val="24"/>
-        </w:rPr>
-      </w:pPr>
-    </w:p>
-    <w:p>
-      <w:pPr>
-        <w:pStyle w:val="ListParagraph"/>
-        <w:ind w:left="360"/>
-        <w:rPr>
-          <w:sz w:val="24"/>
-          <w:szCs w:val="24"/>
-        </w:rPr>
-      </w:pPr>
-    </w:p>
-    <w:p>
-      <w:pPr>
-        <w:pStyle w:val="ListParagraph"/>
-        <w:ind w:left="360"/>
-        <w:rPr>
-          <w:sz w:val="24"/>
-          <w:szCs w:val="24"/>
-        </w:rPr>
-      </w:pPr>
+        <w:rPr>
+          <w:rFonts w:cstheme="minorHAnsi"/>
+          <w:sz w:val="24"/>
+          <w:szCs w:val="24"/>
+        </w:rPr>
+      </w:pPr>
+      <w:r>
+        <w:rPr>
+          <w:rFonts w:cstheme="minorHAnsi"/>
+          <w:sz w:val="24"/>
+          <w:szCs w:val="24"/>
+        </w:rPr>
+        <w:tab/>
+      </w:r>
+      <w:r>
+        <w:rPr>
+          <w:rFonts w:cstheme="minorHAnsi"/>
+          <w:sz w:val="24"/>
+          <w:szCs w:val="24"/>
+        </w:rPr>
+        <w:tab/>
+        <w:t>*</w:t>
+      </w:r>
+    </w:p>
+    <w:p>
+      <w:pPr>
+        <w:rPr>
+          <w:sz w:val="24"/>
+          <w:szCs w:val="24"/>
+        </w:rPr>
+      </w:pPr>
+      <w:r>
+        <w:rPr>
+          <w:sz w:val="24"/>
+          <w:szCs w:val="24"/>
+        </w:rPr>
+        <w:t>-------------------------------</w:t>
+      </w:r>
+    </w:p>
+    <w:p>
+      <w:pPr>
+        <w:rPr>
+          <w:rFonts w:ascii="Cambria Math" w:hAnsi="Cambria Math" w:cs="Cambria Math"/>
+          <w:sz w:val="24"/>
+          <w:szCs w:val="24"/>
+        </w:rPr>
+      </w:pPr>
+      <w:r>
+        <w:rPr>
+          <w:sz w:val="24"/>
+          <w:szCs w:val="24"/>
+        </w:rPr>
+        <w:t xml:space="preserve">P q | </w:t>
+      </w:r>
+      <w:r>
+        <w:rPr>
+          <w:sz w:val="24"/>
+          <w:szCs w:val="24"/>
+        </w:rPr>
+        <w:t xml:space="preserve">(p → </w:t>
+      </w:r>
+      <w:proofErr w:type="gramStart"/>
+      <w:r>
+        <w:rPr>
+          <w:sz w:val="24"/>
+          <w:szCs w:val="24"/>
+        </w:rPr>
+        <w:t xml:space="preserve">q)  </w:t>
+      </w:r>
+      <w:r>
+        <w:rPr>
+          <w:rFonts w:ascii="Cambria Math" w:hAnsi="Cambria Math" w:cs="Cambria Math"/>
+          <w:sz w:val="24"/>
+          <w:szCs w:val="24"/>
+        </w:rPr>
+        <w:t>∧</w:t>
+      </w:r>
+      <w:proofErr w:type="gramEnd"/>
+      <w:r>
+        <w:rPr>
+          <w:rFonts w:ascii="Cambria Math" w:hAnsi="Cambria Math" w:cs="Cambria Math"/>
+          <w:sz w:val="24"/>
+          <w:szCs w:val="24"/>
+        </w:rPr>
+        <w:t xml:space="preserve"> (q </w:t>
+      </w:r>
+      <w:r>
+        <w:rPr>
+          <w:sz w:val="24"/>
+          <w:szCs w:val="24"/>
+        </w:rPr>
+        <w:t>→ p</w:t>
+      </w:r>
+      <w:r>
+        <w:rPr>
+          <w:rFonts w:ascii="Cambria Math" w:hAnsi="Cambria Math" w:cs="Cambria Math"/>
+          <w:sz w:val="24"/>
+          <w:szCs w:val="24"/>
+        </w:rPr>
+        <w:t>)</w:t>
+      </w:r>
+    </w:p>
+    <w:p>
+      <w:r>
+        <w:rPr>
+          <w:rFonts w:ascii="Cambria Math" w:hAnsi="Cambria Math" w:cs="Cambria Math"/>
+          <w:sz w:val="24"/>
+          <w:szCs w:val="24"/>
+        </w:rPr>
+        <w:t>-------------------------------</w:t>
+      </w:r>
+    </w:p>
+    <w:p>
+      <w:pPr>
+        <w:rPr>
+          <w:rFonts w:ascii="Cambria Math" w:hAnsi="Cambria Math" w:cs="Cambria Math"/>
+          <w:sz w:val="24"/>
+          <w:szCs w:val="24"/>
+        </w:rPr>
+      </w:pPr>
+      <w:r>
+        <w:rPr>
+          <w:rFonts w:ascii="Cambria Math" w:hAnsi="Cambria Math" w:cs="Cambria Math"/>
+          <w:sz w:val="24"/>
+          <w:szCs w:val="24"/>
+        </w:rPr>
+        <w:t xml:space="preserve">T </w:t>
+      </w:r>
+      <w:proofErr w:type="spellStart"/>
+      <w:r>
+        <w:rPr>
+          <w:rFonts w:ascii="Cambria Math" w:hAnsi="Cambria Math" w:cs="Cambria Math"/>
+          <w:sz w:val="24"/>
+          <w:szCs w:val="24"/>
+        </w:rPr>
+        <w:t>T</w:t>
+      </w:r>
+      <w:proofErr w:type="spellEnd"/>
+      <w:r>
+        <w:rPr>
+          <w:rFonts w:ascii="Cambria Math" w:hAnsi="Cambria Math" w:cs="Cambria Math"/>
+          <w:sz w:val="24"/>
+          <w:szCs w:val="24"/>
+        </w:rPr>
+        <w:t xml:space="preserve"> |</w:t>
+      </w:r>
+      <w:r>
+        <w:rPr>
+          <w:rFonts w:ascii="Cambria Math" w:hAnsi="Cambria Math" w:cs="Cambria Math"/>
+          <w:sz w:val="24"/>
+          <w:szCs w:val="24"/>
+        </w:rPr>
+        <w:tab/>
+        <w:t xml:space="preserve"> T        </w:t>
+      </w:r>
+      <w:proofErr w:type="spellStart"/>
+      <w:r>
+        <w:rPr>
+          <w:rFonts w:ascii="Cambria Math" w:hAnsi="Cambria Math" w:cs="Cambria Math"/>
+          <w:sz w:val="24"/>
+          <w:szCs w:val="24"/>
+        </w:rPr>
+        <w:t>T</w:t>
+      </w:r>
+      <w:proofErr w:type="spellEnd"/>
+      <w:r>
+        <w:rPr>
+          <w:rFonts w:ascii="Cambria Math" w:hAnsi="Cambria Math" w:cs="Cambria Math"/>
+          <w:sz w:val="24"/>
+          <w:szCs w:val="24"/>
+        </w:rPr>
+        <w:t xml:space="preserve">       </w:t>
+      </w:r>
+      <w:proofErr w:type="spellStart"/>
+      <w:r>
+        <w:rPr>
+          <w:rFonts w:ascii="Cambria Math" w:hAnsi="Cambria Math" w:cs="Cambria Math"/>
+          <w:sz w:val="24"/>
+          <w:szCs w:val="24"/>
+        </w:rPr>
+        <w:t>T</w:t>
+      </w:r>
+      <w:proofErr w:type="spellEnd"/>
+    </w:p>
+    <w:p>
+      <w:pPr>
+        <w:rPr>
+          <w:rFonts w:ascii="Cambria Math" w:hAnsi="Cambria Math" w:cs="Cambria Math"/>
+          <w:sz w:val="24"/>
+          <w:szCs w:val="24"/>
+        </w:rPr>
+      </w:pPr>
+      <w:r>
+        <w:rPr>
+          <w:rFonts w:ascii="Cambria Math" w:hAnsi="Cambria Math" w:cs="Cambria Math"/>
+          <w:sz w:val="24"/>
+          <w:szCs w:val="24"/>
+        </w:rPr>
+        <w:t>T F |</w:t>
+      </w:r>
+      <w:r>
+        <w:rPr>
+          <w:rFonts w:ascii="Cambria Math" w:hAnsi="Cambria Math" w:cs="Cambria Math"/>
+          <w:sz w:val="24"/>
+          <w:szCs w:val="24"/>
+        </w:rPr>
+        <w:t xml:space="preserve"> </w:t>
+      </w:r>
+      <w:r>
+        <w:rPr>
+          <w:rFonts w:ascii="Cambria Math" w:hAnsi="Cambria Math" w:cs="Cambria Math"/>
+          <w:sz w:val="24"/>
+          <w:szCs w:val="24"/>
+        </w:rPr>
+        <w:t xml:space="preserve">     F</w:t>
+      </w:r>
+      <w:r>
+        <w:rPr>
+          <w:rFonts w:ascii="Cambria Math" w:hAnsi="Cambria Math" w:cs="Cambria Math"/>
+          <w:sz w:val="24"/>
+          <w:szCs w:val="24"/>
+        </w:rPr>
+        <w:t xml:space="preserve">        </w:t>
+      </w:r>
+      <w:proofErr w:type="spellStart"/>
+      <w:r>
+        <w:rPr>
+          <w:rFonts w:ascii="Cambria Math" w:hAnsi="Cambria Math" w:cs="Cambria Math"/>
+          <w:sz w:val="24"/>
+          <w:szCs w:val="24"/>
+        </w:rPr>
+        <w:t>F</w:t>
+      </w:r>
+      <w:proofErr w:type="spellEnd"/>
+      <w:r>
+        <w:rPr>
+          <w:rFonts w:ascii="Cambria Math" w:hAnsi="Cambria Math" w:cs="Cambria Math"/>
+          <w:sz w:val="24"/>
+          <w:szCs w:val="24"/>
+        </w:rPr>
+        <w:t xml:space="preserve"> </w:t>
+      </w:r>
+      <w:r>
+        <w:rPr>
+          <w:rFonts w:ascii="Cambria Math" w:hAnsi="Cambria Math" w:cs="Cambria Math"/>
+          <w:sz w:val="24"/>
+          <w:szCs w:val="24"/>
+        </w:rPr>
+        <w:t xml:space="preserve">      T</w:t>
+      </w:r>
+    </w:p>
+    <w:p>
+      <w:pPr>
+        <w:rPr>
+          <w:rFonts w:ascii="Cambria Math" w:hAnsi="Cambria Math" w:cs="Cambria Math"/>
+          <w:sz w:val="24"/>
+          <w:szCs w:val="24"/>
+        </w:rPr>
+      </w:pPr>
+      <w:r>
+        <w:rPr>
+          <w:rFonts w:ascii="Cambria Math" w:hAnsi="Cambria Math" w:cs="Cambria Math"/>
+          <w:sz w:val="24"/>
+          <w:szCs w:val="24"/>
+        </w:rPr>
+        <w:t xml:space="preserve">F T |      </w:t>
+      </w:r>
+      <w:r>
+        <w:rPr>
+          <w:rFonts w:ascii="Cambria Math" w:hAnsi="Cambria Math" w:cs="Cambria Math"/>
+          <w:sz w:val="24"/>
+          <w:szCs w:val="24"/>
+        </w:rPr>
+        <w:t xml:space="preserve">T        </w:t>
+      </w:r>
+      <w:r>
+        <w:rPr>
+          <w:rFonts w:ascii="Cambria Math" w:hAnsi="Cambria Math" w:cs="Cambria Math"/>
+          <w:sz w:val="24"/>
+          <w:szCs w:val="24"/>
+        </w:rPr>
+        <w:t>F</w:t>
+      </w:r>
+      <w:r>
+        <w:rPr>
+          <w:rFonts w:ascii="Cambria Math" w:hAnsi="Cambria Math" w:cs="Cambria Math"/>
+          <w:sz w:val="24"/>
+          <w:szCs w:val="24"/>
+        </w:rPr>
+        <w:t xml:space="preserve">       </w:t>
+      </w:r>
+      <w:proofErr w:type="spellStart"/>
+      <w:r>
+        <w:rPr>
+          <w:rFonts w:ascii="Cambria Math" w:hAnsi="Cambria Math" w:cs="Cambria Math"/>
+          <w:sz w:val="24"/>
+          <w:szCs w:val="24"/>
+        </w:rPr>
+        <w:t>F</w:t>
+      </w:r>
+      <w:proofErr w:type="spellEnd"/>
+    </w:p>
+    <w:p>
+      <w:pPr>
+        <w:rPr>
+          <w:rFonts w:ascii="Cambria Math" w:hAnsi="Cambria Math" w:cs="Cambria Math"/>
+          <w:sz w:val="24"/>
+          <w:szCs w:val="24"/>
+        </w:rPr>
+      </w:pPr>
+      <w:r>
+        <w:rPr>
+          <w:rFonts w:ascii="Cambria Math" w:hAnsi="Cambria Math" w:cs="Cambria Math"/>
+          <w:sz w:val="24"/>
+          <w:szCs w:val="24"/>
+        </w:rPr>
+        <w:t xml:space="preserve">F </w:t>
+      </w:r>
+      <w:proofErr w:type="spellStart"/>
+      <w:r>
+        <w:rPr>
+          <w:rFonts w:ascii="Cambria Math" w:hAnsi="Cambria Math" w:cs="Cambria Math"/>
+          <w:sz w:val="24"/>
+          <w:szCs w:val="24"/>
+        </w:rPr>
+        <w:t>F</w:t>
+      </w:r>
+      <w:proofErr w:type="spellEnd"/>
+      <w:r>
+        <w:rPr>
+          <w:rFonts w:ascii="Cambria Math" w:hAnsi="Cambria Math" w:cs="Cambria Math"/>
+          <w:sz w:val="24"/>
+          <w:szCs w:val="24"/>
+        </w:rPr>
+        <w:t xml:space="preserve"> |      T</w:t>
+      </w:r>
+      <w:r>
+        <w:rPr>
+          <w:rFonts w:ascii="Cambria Math" w:hAnsi="Cambria Math" w:cs="Cambria Math"/>
+          <w:sz w:val="24"/>
+          <w:szCs w:val="24"/>
+        </w:rPr>
+        <w:t xml:space="preserve">        </w:t>
+      </w:r>
+      <w:proofErr w:type="spellStart"/>
+      <w:r>
+        <w:rPr>
+          <w:rFonts w:ascii="Cambria Math" w:hAnsi="Cambria Math" w:cs="Cambria Math"/>
+          <w:sz w:val="24"/>
+          <w:szCs w:val="24"/>
+        </w:rPr>
+        <w:t>T</w:t>
+      </w:r>
+      <w:proofErr w:type="spellEnd"/>
+      <w:r>
+        <w:rPr>
+          <w:rFonts w:ascii="Cambria Math" w:hAnsi="Cambria Math" w:cs="Cambria Math"/>
+          <w:sz w:val="24"/>
+          <w:szCs w:val="24"/>
+        </w:rPr>
+        <w:t xml:space="preserve">       </w:t>
+      </w:r>
+      <w:proofErr w:type="spellStart"/>
+      <w:r>
+        <w:rPr>
+          <w:rFonts w:ascii="Cambria Math" w:hAnsi="Cambria Math" w:cs="Cambria Math"/>
+          <w:sz w:val="24"/>
+          <w:szCs w:val="24"/>
+        </w:rPr>
+        <w:t>T</w:t>
+      </w:r>
+      <w:proofErr w:type="spellEnd"/>
+    </w:p>
+    <w:p>
+      <w:pPr>
+        <w:rPr>
+          <w:rFonts w:ascii="Cambria Math" w:hAnsi="Cambria Math" w:cs="Cambria Math"/>
+          <w:sz w:val="24"/>
+          <w:szCs w:val="24"/>
+        </w:rPr>
+      </w:pPr>
+    </w:p>
+    <w:p>
+      <w:pPr>
+        <w:rPr>
+          <w:rFonts w:cstheme="minorHAnsi"/>
+          <w:sz w:val="24"/>
+          <w:szCs w:val="24"/>
+        </w:rPr>
+      </w:pPr>
+      <w:r>
+        <w:rPr>
+          <w:rFonts w:cstheme="minorHAnsi"/>
+          <w:sz w:val="24"/>
+          <w:szCs w:val="24"/>
+        </w:rPr>
+        <w:tab/>
+      </w:r>
+      <w:r>
+        <w:rPr>
+          <w:rFonts w:cstheme="minorHAnsi"/>
+          <w:sz w:val="24"/>
+          <w:szCs w:val="24"/>
+        </w:rPr>
+        <w:t xml:space="preserve">            *</w:t>
+      </w:r>
+    </w:p>
+    <w:p>
+      <w:pPr>
+        <w:rPr>
+          <w:sz w:val="24"/>
+          <w:szCs w:val="24"/>
+        </w:rPr>
+      </w:pPr>
+      <w:r>
+        <w:rPr>
+          <w:sz w:val="24"/>
+          <w:szCs w:val="24"/>
+        </w:rPr>
+        <w:t>-------------------------------</w:t>
+      </w:r>
+    </w:p>
+    <w:p>
+      <w:pPr>
+        <w:rPr>
+          <w:rFonts w:ascii="Cambria Math" w:hAnsi="Cambria Math" w:cs="Cambria Math"/>
+          <w:sz w:val="24"/>
+          <w:szCs w:val="24"/>
+        </w:rPr>
+      </w:pPr>
+      <w:r>
+        <w:rPr>
+          <w:sz w:val="24"/>
+          <w:szCs w:val="24"/>
+        </w:rPr>
+        <w:t xml:space="preserve">P q | </w:t>
+      </w:r>
+      <w:r>
+        <w:rPr>
+          <w:rFonts w:ascii="Cambria Math" w:hAnsi="Cambria Math" w:cs="Cambria Math"/>
+          <w:sz w:val="24"/>
+          <w:szCs w:val="24"/>
+        </w:rPr>
+        <w:t xml:space="preserve">(p </w:t>
+      </w:r>
+      <w:r>
+        <w:rPr>
+          <w:sz w:val="24"/>
+          <w:szCs w:val="24"/>
+        </w:rPr>
+        <w:t xml:space="preserve">V ¬q) </w:t>
+      </w:r>
+      <w:r>
+        <w:rPr>
+          <w:rFonts w:ascii="Cambria Math" w:hAnsi="Cambria Math" w:cs="Cambria Math"/>
+          <w:sz w:val="24"/>
+          <w:szCs w:val="24"/>
+        </w:rPr>
+        <w:t xml:space="preserve">∧ (q </w:t>
+      </w:r>
+      <w:r>
+        <w:rPr>
+          <w:sz w:val="24"/>
+          <w:szCs w:val="24"/>
+        </w:rPr>
+        <w:t>V ¬p</w:t>
+      </w:r>
+      <w:r>
+        <w:rPr>
+          <w:rFonts w:ascii="Cambria Math" w:hAnsi="Cambria Math" w:cs="Cambria Math"/>
+          <w:sz w:val="24"/>
+          <w:szCs w:val="24"/>
+        </w:rPr>
+        <w:t>)</w:t>
+      </w:r>
+    </w:p>
+    <w:p>
+      <w:r>
+        <w:rPr>
+          <w:rFonts w:ascii="Cambria Math" w:hAnsi="Cambria Math" w:cs="Cambria Math"/>
+          <w:sz w:val="24"/>
+          <w:szCs w:val="24"/>
+        </w:rPr>
+        <w:t>-------------------------------</w:t>
+      </w:r>
+    </w:p>
+    <w:p>
+      <w:pPr>
+        <w:rPr>
+          <w:rFonts w:ascii="Cambria Math" w:hAnsi="Cambria Math" w:cs="Cambria Math"/>
+          <w:sz w:val="24"/>
+          <w:szCs w:val="24"/>
+        </w:rPr>
+      </w:pPr>
+      <w:r>
+        <w:rPr>
+          <w:rFonts w:ascii="Cambria Math" w:hAnsi="Cambria Math" w:cs="Cambria Math"/>
+          <w:sz w:val="24"/>
+          <w:szCs w:val="24"/>
+        </w:rPr>
+        <w:t xml:space="preserve">T </w:t>
+      </w:r>
+      <w:proofErr w:type="spellStart"/>
+      <w:r>
+        <w:rPr>
+          <w:rFonts w:ascii="Cambria Math" w:hAnsi="Cambria Math" w:cs="Cambria Math"/>
+          <w:sz w:val="24"/>
+          <w:szCs w:val="24"/>
+        </w:rPr>
+        <w:t>T</w:t>
+      </w:r>
+      <w:proofErr w:type="spellEnd"/>
+      <w:r>
+        <w:rPr>
+          <w:rFonts w:ascii="Cambria Math" w:hAnsi="Cambria Math" w:cs="Cambria Math"/>
+          <w:sz w:val="24"/>
+          <w:szCs w:val="24"/>
+        </w:rPr>
+        <w:t xml:space="preserve"> |</w:t>
+      </w:r>
+      <w:r>
+        <w:rPr>
+          <w:rFonts w:ascii="Cambria Math" w:hAnsi="Cambria Math" w:cs="Cambria Math"/>
+          <w:sz w:val="24"/>
+          <w:szCs w:val="24"/>
+        </w:rPr>
+        <w:tab/>
+      </w:r>
+      <w:proofErr w:type="gramStart"/>
+      <w:r>
+        <w:rPr>
+          <w:rFonts w:ascii="Cambria Math" w:hAnsi="Cambria Math" w:cs="Cambria Math"/>
+          <w:sz w:val="24"/>
+          <w:szCs w:val="24"/>
+        </w:rPr>
+        <w:t>T  F</w:t>
+      </w:r>
+      <w:proofErr w:type="gramEnd"/>
+      <w:r>
+        <w:rPr>
+          <w:rFonts w:ascii="Cambria Math" w:hAnsi="Cambria Math" w:cs="Cambria Math"/>
+          <w:sz w:val="24"/>
+          <w:szCs w:val="24"/>
+        </w:rPr>
+        <w:t xml:space="preserve">     T    </w:t>
+      </w:r>
+      <w:proofErr w:type="spellStart"/>
+      <w:r>
+        <w:rPr>
+          <w:rFonts w:ascii="Cambria Math" w:hAnsi="Cambria Math" w:cs="Cambria Math"/>
+          <w:sz w:val="24"/>
+          <w:szCs w:val="24"/>
+        </w:rPr>
+        <w:t>T</w:t>
+      </w:r>
+      <w:proofErr w:type="spellEnd"/>
+      <w:r>
+        <w:rPr>
+          <w:rFonts w:ascii="Cambria Math" w:hAnsi="Cambria Math" w:cs="Cambria Math"/>
+          <w:sz w:val="24"/>
+          <w:szCs w:val="24"/>
+        </w:rPr>
+        <w:t xml:space="preserve">     F</w:t>
+      </w:r>
+    </w:p>
+    <w:p>
+      <w:pPr>
+        <w:rPr>
+          <w:rFonts w:ascii="Cambria Math" w:hAnsi="Cambria Math" w:cs="Cambria Math"/>
+          <w:sz w:val="24"/>
+          <w:szCs w:val="24"/>
+        </w:rPr>
+      </w:pPr>
+      <w:r>
+        <w:rPr>
+          <w:rFonts w:ascii="Cambria Math" w:hAnsi="Cambria Math" w:cs="Cambria Math"/>
+          <w:sz w:val="24"/>
+          <w:szCs w:val="24"/>
+        </w:rPr>
+        <w:t xml:space="preserve">T F |         </w:t>
+      </w:r>
+      <w:r>
+        <w:rPr>
+          <w:rFonts w:ascii="Cambria Math" w:hAnsi="Cambria Math" w:cs="Cambria Math"/>
+          <w:sz w:val="24"/>
+          <w:szCs w:val="24"/>
+        </w:rPr>
+        <w:t xml:space="preserve">   </w:t>
+      </w:r>
+      <w:r>
+        <w:rPr>
+          <w:rFonts w:ascii="Cambria Math" w:hAnsi="Cambria Math" w:cs="Cambria Math"/>
+          <w:sz w:val="24"/>
+          <w:szCs w:val="24"/>
+        </w:rPr>
+        <w:t xml:space="preserve">     </w:t>
+      </w:r>
+      <w:proofErr w:type="spellStart"/>
+      <w:r>
+        <w:rPr>
+          <w:rFonts w:ascii="Cambria Math" w:hAnsi="Cambria Math" w:cs="Cambria Math"/>
+          <w:sz w:val="24"/>
+          <w:szCs w:val="24"/>
+        </w:rPr>
+        <w:t>F</w:t>
+      </w:r>
+      <w:proofErr w:type="spellEnd"/>
+      <w:r>
+        <w:rPr>
+          <w:rFonts w:ascii="Cambria Math" w:hAnsi="Cambria Math" w:cs="Cambria Math"/>
+          <w:sz w:val="24"/>
+          <w:szCs w:val="24"/>
+        </w:rPr>
+        <w:t xml:space="preserve">       </w:t>
+      </w:r>
+    </w:p>
+    <w:p>
+      <w:pPr>
+        <w:rPr>
+          <w:rFonts w:ascii="Cambria Math" w:hAnsi="Cambria Math" w:cs="Cambria Math"/>
+          <w:sz w:val="24"/>
+          <w:szCs w:val="24"/>
+        </w:rPr>
+      </w:pPr>
+      <w:r>
+        <w:rPr>
+          <w:rFonts w:ascii="Cambria Math" w:hAnsi="Cambria Math" w:cs="Cambria Math"/>
+          <w:sz w:val="24"/>
+          <w:szCs w:val="24"/>
+        </w:rPr>
+        <w:t xml:space="preserve">F T |        </w:t>
+      </w:r>
+      <w:r>
+        <w:rPr>
+          <w:rFonts w:ascii="Cambria Math" w:hAnsi="Cambria Math" w:cs="Cambria Math"/>
+          <w:sz w:val="24"/>
+          <w:szCs w:val="24"/>
+        </w:rPr>
+        <w:t xml:space="preserve">   </w:t>
+      </w:r>
+      <w:r>
+        <w:rPr>
+          <w:rFonts w:ascii="Cambria Math" w:hAnsi="Cambria Math" w:cs="Cambria Math"/>
+          <w:sz w:val="24"/>
+          <w:szCs w:val="24"/>
+        </w:rPr>
+        <w:t xml:space="preserve">      F       </w:t>
+      </w:r>
+    </w:p>
+    <w:p>
+      <w:pPr>
+        <w:rPr>
+          <w:rFonts w:ascii="Cambria Math" w:hAnsi="Cambria Math" w:cs="Cambria Math"/>
+          <w:sz w:val="24"/>
+          <w:szCs w:val="24"/>
+        </w:rPr>
+      </w:pPr>
+      <w:r>
+        <w:rPr>
+          <w:rFonts w:ascii="Cambria Math" w:hAnsi="Cambria Math" w:cs="Cambria Math"/>
+          <w:sz w:val="24"/>
+          <w:szCs w:val="24"/>
+        </w:rPr>
+        <w:t xml:space="preserve">F </w:t>
+      </w:r>
+      <w:proofErr w:type="spellStart"/>
+      <w:r>
+        <w:rPr>
+          <w:rFonts w:ascii="Cambria Math" w:hAnsi="Cambria Math" w:cs="Cambria Math"/>
+          <w:sz w:val="24"/>
+          <w:szCs w:val="24"/>
+        </w:rPr>
+        <w:t>F</w:t>
+      </w:r>
+      <w:proofErr w:type="spellEnd"/>
+      <w:r>
+        <w:rPr>
+          <w:rFonts w:ascii="Cambria Math" w:hAnsi="Cambria Math" w:cs="Cambria Math"/>
+          <w:sz w:val="24"/>
+          <w:szCs w:val="24"/>
+        </w:rPr>
+        <w:t xml:space="preserve"> |      </w:t>
+      </w:r>
+      <w:r>
+        <w:rPr>
+          <w:rFonts w:ascii="Cambria Math" w:hAnsi="Cambria Math" w:cs="Cambria Math"/>
+          <w:sz w:val="24"/>
+          <w:szCs w:val="24"/>
+        </w:rPr>
+        <w:t xml:space="preserve"> </w:t>
+      </w:r>
+      <w:r>
+        <w:rPr>
+          <w:rFonts w:ascii="Cambria Math" w:hAnsi="Cambria Math" w:cs="Cambria Math"/>
+          <w:sz w:val="24"/>
+          <w:szCs w:val="24"/>
+        </w:rPr>
+        <w:t xml:space="preserve">     </w:t>
+      </w:r>
+      <w:r>
+        <w:rPr>
+          <w:rFonts w:ascii="Cambria Math" w:hAnsi="Cambria Math" w:cs="Cambria Math"/>
+          <w:sz w:val="24"/>
+          <w:szCs w:val="24"/>
+        </w:rPr>
+        <w:t xml:space="preserve">  </w:t>
+      </w:r>
+      <w:r>
+        <w:rPr>
+          <w:rFonts w:ascii="Cambria Math" w:hAnsi="Cambria Math" w:cs="Cambria Math"/>
+          <w:sz w:val="24"/>
+          <w:szCs w:val="24"/>
+        </w:rPr>
+        <w:t xml:space="preserve">   </w:t>
+      </w:r>
+      <w:proofErr w:type="spellStart"/>
+      <w:r>
+        <w:rPr>
+          <w:rFonts w:ascii="Cambria Math" w:hAnsi="Cambria Math" w:cs="Cambria Math"/>
+          <w:sz w:val="24"/>
+          <w:szCs w:val="24"/>
+        </w:rPr>
+        <w:t>T</w:t>
+      </w:r>
+      <w:proofErr w:type="spellEnd"/>
+      <w:r>
+        <w:rPr>
+          <w:rFonts w:ascii="Cambria Math" w:hAnsi="Cambria Math" w:cs="Cambria Math"/>
+          <w:sz w:val="24"/>
+          <w:szCs w:val="24"/>
+        </w:rPr>
+        <w:t xml:space="preserve">       </w:t>
+      </w:r>
+    </w:p>
+    <w:p>
+      <w:pPr>
+        <w:rPr>
+          <w:sz w:val="24"/>
+          <w:szCs w:val="24"/>
+        </w:rPr>
+      </w:pPr>
+      <w:r>
+        <w:rPr>
+          <w:sz w:val="24"/>
+          <w:szCs w:val="24"/>
+        </w:rPr>
+        <w:lastRenderedPageBreak/>
+        <w:t>They are equivalent because both statements have the same output for every truth assignment.</w:t>
+      </w:r>
     </w:p>
     <w:p>
       <w:pPr>
@@ -2081,7 +2706,6 @@
           <w:sz w:val="24"/>
           <w:szCs w:val="24"/>
         </w:rPr>
-        <w:lastRenderedPageBreak/>
         <w:t>(</w:t>
       </w:r>
       <w:r>
@@ -2381,12 +3005,188 @@
     <w:p>
       <w:pPr>
         <w:pStyle w:val="ListParagraph"/>
+        <w:spacing w:line="240" w:lineRule="auto"/>
         <w:ind w:left="360"/>
         <w:rPr>
-          <w:sz w:val="24"/>
-          <w:szCs w:val="24"/>
-        </w:rPr>
-      </w:pPr>
+          <w:rFonts w:ascii="Consolas" w:hAnsi="Consolas"/>
+          <w:sz w:val="24"/>
+          <w:szCs w:val="24"/>
+        </w:rPr>
+      </w:pPr>
+      <w:proofErr w:type="gramStart"/>
+      <w:r>
+        <w:rPr>
+          <w:rFonts w:ascii="Consolas" w:hAnsi="Consolas"/>
+          <w:sz w:val="24"/>
+          <w:szCs w:val="24"/>
+        </w:rPr>
+        <w:t>if  (</w:t>
+      </w:r>
+      <w:proofErr w:type="gramEnd"/>
+      <w:r>
+        <w:rPr>
+          <w:rFonts w:ascii="Consolas" w:hAnsi="Consolas"/>
+          <w:sz w:val="24"/>
+          <w:szCs w:val="24"/>
+        </w:rPr>
+        <w:t xml:space="preserve">(total </w:t>
+      </w:r>
+      <w:r>
+        <w:rPr>
+          <w:rFonts w:ascii="Consolas" w:hAnsi="Consolas"/>
+          <w:sz w:val="24"/>
+          <w:szCs w:val="24"/>
+        </w:rPr>
+        <w:t>&lt;</w:t>
+      </w:r>
+      <w:r>
+        <w:rPr>
+          <w:rFonts w:ascii="Consolas" w:hAnsi="Consolas"/>
+          <w:sz w:val="24"/>
+          <w:szCs w:val="24"/>
+        </w:rPr>
+        <w:t xml:space="preserve"> 100 </w:t>
+      </w:r>
+      <w:r>
+        <w:rPr>
+          <w:rFonts w:ascii="Consolas" w:hAnsi="Consolas"/>
+          <w:sz w:val="24"/>
+          <w:szCs w:val="24"/>
+        </w:rPr>
+        <w:t>||</w:t>
+      </w:r>
+      <w:r>
+        <w:rPr>
+          <w:rFonts w:ascii="Consolas" w:hAnsi="Consolas"/>
+          <w:sz w:val="24"/>
+          <w:szCs w:val="24"/>
+        </w:rPr>
+        <w:t xml:space="preserve"> </w:t>
+      </w:r>
+      <w:proofErr w:type="spellStart"/>
+      <w:r>
+        <w:rPr>
+          <w:rFonts w:ascii="Consolas" w:hAnsi="Consolas"/>
+          <w:sz w:val="24"/>
+          <w:szCs w:val="24"/>
+        </w:rPr>
+        <w:t>Character.isDigit</w:t>
+      </w:r>
+      <w:proofErr w:type="spellEnd"/>
+      <w:r>
+        <w:rPr>
+          <w:rFonts w:ascii="Consolas" w:hAnsi="Consolas"/>
+          <w:sz w:val="24"/>
+          <w:szCs w:val="24"/>
+        </w:rPr>
+        <w:t>(</w:t>
+      </w:r>
+      <w:proofErr w:type="spellStart"/>
+      <w:r>
+        <w:rPr>
+          <w:rFonts w:ascii="Consolas" w:hAnsi="Consolas"/>
+          <w:sz w:val="24"/>
+          <w:szCs w:val="24"/>
+        </w:rPr>
+        <w:t>ch</w:t>
+      </w:r>
+      <w:proofErr w:type="spellEnd"/>
+      <w:r>
+        <w:rPr>
+          <w:rFonts w:ascii="Consolas" w:hAnsi="Consolas"/>
+          <w:sz w:val="24"/>
+          <w:szCs w:val="24"/>
+        </w:rPr>
+        <w:t xml:space="preserve">) == </w:t>
+      </w:r>
+      <w:r>
+        <w:rPr>
+          <w:rFonts w:ascii="Consolas" w:hAnsi="Consolas"/>
+          <w:sz w:val="24"/>
+          <w:szCs w:val="24"/>
+        </w:rPr>
+        <w:t>true</w:t>
+      </w:r>
+      <w:r>
+        <w:rPr>
+          <w:rFonts w:ascii="Consolas" w:hAnsi="Consolas"/>
+          <w:sz w:val="24"/>
+          <w:szCs w:val="24"/>
+        </w:rPr>
+        <w:t xml:space="preserve">) </w:t>
+      </w:r>
+      <w:r>
+        <w:rPr>
+          <w:rFonts w:ascii="Consolas" w:hAnsi="Consolas"/>
+          <w:sz w:val="24"/>
+          <w:szCs w:val="24"/>
+        </w:rPr>
+        <w:t>&amp;&amp;</w:t>
+      </w:r>
+      <w:r>
+        <w:rPr>
+          <w:rFonts w:ascii="Consolas" w:hAnsi="Consolas"/>
+          <w:sz w:val="24"/>
+          <w:szCs w:val="24"/>
+        </w:rPr>
+        <w:t xml:space="preserve"> num </w:t>
+      </w:r>
+      <w:r>
+        <w:rPr>
+          <w:rFonts w:ascii="Consolas" w:hAnsi="Consolas"/>
+          <w:sz w:val="24"/>
+          <w:szCs w:val="24"/>
+        </w:rPr>
+        <w:t>=&gt;</w:t>
+      </w:r>
+      <w:r>
+        <w:rPr>
+          <w:rFonts w:ascii="Consolas" w:hAnsi="Consolas"/>
+          <w:sz w:val="24"/>
+          <w:szCs w:val="24"/>
+        </w:rPr>
+        <w:t xml:space="preserve"> 10) {</w:t>
+      </w:r>
+    </w:p>
+    <w:p>
+      <w:pPr>
+        <w:pStyle w:val="ListParagraph"/>
+        <w:spacing w:line="240" w:lineRule="auto"/>
+        <w:ind w:left="360" w:firstLine="360"/>
+        <w:rPr>
+          <w:rFonts w:ascii="Consolas" w:hAnsi="Consolas"/>
+          <w:sz w:val="24"/>
+          <w:szCs w:val="24"/>
+        </w:rPr>
+      </w:pPr>
+      <w:r>
+        <w:rPr>
+          <w:rFonts w:ascii="Consolas" w:hAnsi="Consolas"/>
+          <w:sz w:val="24"/>
+          <w:szCs w:val="24"/>
+        </w:rPr>
+        <w:t xml:space="preserve"> //statements</w:t>
+      </w:r>
+    </w:p>
+    <w:p>
+      <w:pPr>
+        <w:pStyle w:val="ListParagraph"/>
+        <w:spacing w:line="240" w:lineRule="auto"/>
+        <w:ind w:left="360"/>
+        <w:rPr>
+          <w:rFonts w:ascii="Consolas" w:hAnsi="Consolas"/>
+          <w:sz w:val="24"/>
+          <w:szCs w:val="24"/>
+        </w:rPr>
+      </w:pPr>
+      <w:r>
+        <w:rPr>
+          <w:rFonts w:ascii="Consolas" w:hAnsi="Consolas"/>
+          <w:sz w:val="24"/>
+          <w:szCs w:val="24"/>
+        </w:rPr>
+        <w:t>}</w:t>
+      </w:r>
     </w:p>
     <w:p>
       <w:pPr>
@@ -2410,98 +3210,6 @@
     </w:p>
     <w:p>
       <w:pPr>
-        <w:pStyle w:val="ListParagraph"/>
-        <w:ind w:left="360"/>
-        <w:rPr>
-          <w:sz w:val="24"/>
-          <w:szCs w:val="24"/>
-        </w:rPr>
-      </w:pPr>
-    </w:p>
-    <w:p>
-      <w:pPr>
-        <w:pStyle w:val="ListParagraph"/>
-        <w:ind w:left="360"/>
-        <w:rPr>
-          <w:sz w:val="24"/>
-          <w:szCs w:val="24"/>
-        </w:rPr>
-      </w:pPr>
-    </w:p>
-    <w:p>
-      <w:pPr>
-        <w:pStyle w:val="ListParagraph"/>
-        <w:ind w:left="360"/>
-        <w:rPr>
-          <w:sz w:val="24"/>
-          <w:szCs w:val="24"/>
-        </w:rPr>
-      </w:pPr>
-    </w:p>
-    <w:p>
-      <w:pPr>
-        <w:pStyle w:val="ListParagraph"/>
-        <w:ind w:left="360"/>
-        <w:rPr>
-          <w:sz w:val="24"/>
-          <w:szCs w:val="24"/>
-        </w:rPr>
-      </w:pPr>
-    </w:p>
-    <w:p>
-      <w:pPr>
-        <w:pStyle w:val="ListParagraph"/>
-        <w:ind w:left="360"/>
-        <w:rPr>
-          <w:sz w:val="24"/>
-          <w:szCs w:val="24"/>
-        </w:rPr>
-      </w:pPr>
-    </w:p>
-    <w:p>
-      <w:pPr>
-        <w:pStyle w:val="ListParagraph"/>
-        <w:ind w:left="360"/>
-        <w:rPr>
-          <w:sz w:val="24"/>
-          <w:szCs w:val="24"/>
-        </w:rPr>
-      </w:pPr>
-    </w:p>
-    <w:p>
-      <w:pPr>
-        <w:pStyle w:val="ListParagraph"/>
-        <w:ind w:left="360"/>
-        <w:rPr>
-          <w:sz w:val="24"/>
-          <w:szCs w:val="24"/>
-        </w:rPr>
-      </w:pPr>
-    </w:p>
-    <w:p>
-      <w:pPr>
-        <w:pStyle w:val="ListParagraph"/>
-        <w:ind w:left="360"/>
-        <w:rPr>
-          <w:sz w:val="24"/>
-          <w:szCs w:val="24"/>
-        </w:rPr>
-      </w:pPr>
-    </w:p>
-    <w:p>
-      <w:pPr>
-        <w:pStyle w:val="ListParagraph"/>
-        <w:ind w:left="360"/>
-        <w:rPr>
-          <w:sz w:val="24"/>
-          <w:szCs w:val="24"/>
-        </w:rPr>
-      </w:pPr>
-    </w:p>
-    <w:p>
-      <w:pPr>
-        <w:pStyle w:val="ListParagraph"/>
-        <w:ind w:left="360"/>
         <w:rPr>
           <w:sz w:val="24"/>
           <w:szCs w:val="24"/>
@@ -2703,38 +3411,73 @@
           <w:szCs w:val="24"/>
         </w:rPr>
       </w:pPr>
-    </w:p>
-    <w:p>
-      <w:pPr>
-        <w:rPr>
-          <w:sz w:val="24"/>
-          <w:szCs w:val="24"/>
-        </w:rPr>
-      </w:pPr>
-    </w:p>
-    <w:p>
-      <w:pPr>
-        <w:rPr>
-          <w:sz w:val="24"/>
-          <w:szCs w:val="24"/>
-        </w:rPr>
-      </w:pPr>
-    </w:p>
-    <w:p>
-      <w:pPr>
-        <w:rPr>
-          <w:sz w:val="24"/>
-          <w:szCs w:val="24"/>
-        </w:rPr>
-      </w:pPr>
-    </w:p>
-    <w:p>
-      <w:pPr>
-        <w:rPr>
-          <w:sz w:val="24"/>
-          <w:szCs w:val="24"/>
-        </w:rPr>
-      </w:pPr>
+      <w:r>
+        <w:rPr>
+          <w:sz w:val="24"/>
+          <w:szCs w:val="24"/>
+        </w:rPr>
+        <w:t xml:space="preserve">p = </w:t>
+      </w:r>
+      <w:r>
+        <w:rPr>
+          <w:sz w:val="24"/>
+          <w:szCs w:val="24"/>
+        </w:rPr>
+        <w:t>F</w:t>
+      </w:r>
+    </w:p>
+    <w:p>
+      <w:pPr>
+        <w:rPr>
+          <w:sz w:val="24"/>
+          <w:szCs w:val="24"/>
+        </w:rPr>
+      </w:pPr>
+      <w:r>
+        <w:rPr>
+          <w:sz w:val="24"/>
+          <w:szCs w:val="24"/>
+        </w:rPr>
+        <w:t xml:space="preserve">q = </w:t>
+      </w:r>
+      <w:r>
+        <w:rPr>
+          <w:sz w:val="24"/>
+          <w:szCs w:val="24"/>
+        </w:rPr>
+        <w:t>F</w:t>
+      </w:r>
+    </w:p>
+    <w:p>
+      <w:pPr>
+        <w:rPr>
+          <w:sz w:val="24"/>
+          <w:szCs w:val="24"/>
+        </w:rPr>
+      </w:pPr>
+      <w:r>
+        <w:rPr>
+          <w:sz w:val="24"/>
+          <w:szCs w:val="24"/>
+        </w:rPr>
+        <w:t xml:space="preserve">This truth assignment makes the statement true, so it is </w:t>
+      </w:r>
+      <w:proofErr w:type="spellStart"/>
+      <w:r>
+        <w:rPr>
+          <w:sz w:val="24"/>
+          <w:szCs w:val="24"/>
+        </w:rPr>
+        <w:t>satisifiable</w:t>
+      </w:r>
+      <w:proofErr w:type="spellEnd"/>
+      <w:r>
+        <w:rPr>
+          <w:sz w:val="24"/>
+          <w:szCs w:val="24"/>
+        </w:rPr>
+        <w:t>.</w:t>
+      </w:r>
     </w:p>
     <w:p>
       <w:pPr>
@@ -2769,7 +3512,6 @@
           <w:sz w:val="24"/>
           <w:szCs w:val="24"/>
         </w:rPr>
-        <w:lastRenderedPageBreak/>
         <w:t xml:space="preserve">(11 pts) </w:t>
       </w:r>
       <w:r>
@@ -2838,6 +3580,7 @@
           <w:sz w:val="24"/>
           <w:szCs w:val="24"/>
         </w:rPr>
+        <w:lastRenderedPageBreak/>
         <w:t>If I order fries, then I get ketchup</w:t>
       </w:r>
       <w:r>
@@ -3025,6 +3768,13 @@
           <w:szCs w:val="24"/>
         </w:rPr>
       </w:pPr>
+      <w:r>
+        <w:rPr>
+          <w:sz w:val="24"/>
+          <w:szCs w:val="24"/>
+        </w:rPr>
+        <w:t>P: I order fries</w:t>
+      </w:r>
     </w:p>
     <w:p>
       <w:pPr>
@@ -3034,6 +3784,13 @@
           <w:szCs w:val="24"/>
         </w:rPr>
       </w:pPr>
+      <w:r>
+        <w:rPr>
+          <w:sz w:val="24"/>
+          <w:szCs w:val="24"/>
+        </w:rPr>
+        <w:t>Q: I get ketchup</w:t>
+      </w:r>
     </w:p>
     <w:p>
       <w:pPr>
@@ -3043,6 +3800,13 @@
           <w:szCs w:val="24"/>
         </w:rPr>
       </w:pPr>
+      <w:r>
+        <w:rPr>
+          <w:sz w:val="24"/>
+          <w:szCs w:val="24"/>
+        </w:rPr>
+        <w:t>R: I get a cheeseburger</w:t>
+      </w:r>
     </w:p>
     <w:p>
       <w:pPr>
@@ -3055,12 +3819,203 @@
     </w:p>
     <w:p>
       <w:pPr>
+        <w:rPr>
+          <w:sz w:val="24"/>
+          <w:szCs w:val="24"/>
+        </w:rPr>
+      </w:pPr>
+      <w:r>
+        <w:rPr>
+          <w:sz w:val="24"/>
+          <w:szCs w:val="24"/>
+        </w:rPr>
+        <w:t xml:space="preserve">      Premises:</w:t>
+      </w:r>
+    </w:p>
+    <w:p>
+      <w:pPr>
+        <w:rPr>
+          <w:sz w:val="24"/>
+          <w:szCs w:val="24"/>
+        </w:rPr>
+      </w:pPr>
+      <w:r>
+        <w:rPr>
+          <w:sz w:val="24"/>
+          <w:szCs w:val="24"/>
+        </w:rPr>
+        <w:tab/>
+        <w:t>P -&gt; q</w:t>
+      </w:r>
+    </w:p>
+    <w:p>
+      <w:pPr>
+        <w:rPr>
+          <w:sz w:val="24"/>
+          <w:szCs w:val="24"/>
+        </w:rPr>
+      </w:pPr>
+      <w:r>
+        <w:rPr>
+          <w:sz w:val="24"/>
+          <w:szCs w:val="24"/>
+        </w:rPr>
+        <w:tab/>
+        <w:t>Q -&gt; r</w:t>
+      </w:r>
+    </w:p>
+    <w:p>
+      <w:pPr>
+        <w:rPr>
+          <w:sz w:val="24"/>
+          <w:szCs w:val="24"/>
+        </w:rPr>
+      </w:pPr>
+      <w:r>
+        <w:rPr>
+          <w:sz w:val="24"/>
+          <w:szCs w:val="24"/>
+        </w:rPr>
+        <w:tab/>
+      </w:r>
+      <w:proofErr w:type="gramStart"/>
+      <w:r>
+        <w:rPr>
+          <w:sz w:val="24"/>
+          <w:szCs w:val="24"/>
+        </w:rPr>
+        <w:t>!q</w:t>
+      </w:r>
+      <w:proofErr w:type="gramEnd"/>
+    </w:p>
+    <w:p>
+      <w:pPr>
+        <w:rPr>
+          <w:sz w:val="24"/>
+          <w:szCs w:val="24"/>
+        </w:rPr>
+      </w:pPr>
+      <w:r>
+        <w:rPr>
+          <w:sz w:val="24"/>
+          <w:szCs w:val="24"/>
+        </w:rPr>
+        <w:tab/>
+        <w:t>Conclusion:</w:t>
+      </w:r>
+    </w:p>
+    <w:p>
+      <w:pPr>
+        <w:rPr>
+          <w:sz w:val="24"/>
+          <w:szCs w:val="24"/>
+        </w:rPr>
+      </w:pPr>
+      <w:r>
+        <w:rPr>
+          <w:sz w:val="24"/>
+          <w:szCs w:val="24"/>
+        </w:rPr>
+        <w:tab/>
+      </w:r>
+      <w:proofErr w:type="gramStart"/>
+      <w:r>
+        <w:rPr>
+          <w:sz w:val="24"/>
+          <w:szCs w:val="24"/>
+        </w:rPr>
+        <w:t>!r</w:t>
+      </w:r>
+      <w:proofErr w:type="gramEnd"/>
+      <w:r>
+        <w:rPr>
+          <w:sz w:val="24"/>
+          <w:szCs w:val="24"/>
+        </w:rPr>
+        <w:tab/>
+      </w:r>
+    </w:p>
+    <w:p>
+      <w:pPr>
+        <w:rPr>
+          <w:sz w:val="24"/>
+          <w:szCs w:val="24"/>
+        </w:rPr>
+      </w:pPr>
+    </w:p>
+    <w:p>
+      <w:pPr>
         <w:ind w:left="360"/>
         <w:rPr>
           <w:sz w:val="24"/>
           <w:szCs w:val="24"/>
         </w:rPr>
       </w:pPr>
+      <w:r>
+        <w:rPr>
+          <w:sz w:val="24"/>
+          <w:szCs w:val="24"/>
+        </w:rPr>
+        <w:t xml:space="preserve">b) </w:t>
+      </w:r>
+      <w:r>
+        <w:rPr>
+          <w:sz w:val="24"/>
+          <w:szCs w:val="24"/>
+        </w:rPr>
+        <w:t xml:space="preserve">(7 pts) </w:t>
+      </w:r>
+      <w:r>
+        <w:rPr>
+          <w:sz w:val="24"/>
+          <w:szCs w:val="24"/>
+        </w:rPr>
+        <w:t>Provide a truth assignment</w:t>
+      </w:r>
+      <w:r>
+        <w:rPr>
+          <w:sz w:val="24"/>
+          <w:szCs w:val="24"/>
+        </w:rPr>
+        <w:t xml:space="preserve"> for your translations in (a)</w:t>
+      </w:r>
+      <w:r>
+        <w:rPr>
+          <w:sz w:val="24"/>
+          <w:szCs w:val="24"/>
+        </w:rPr>
+        <w:t xml:space="preserve"> that demonstrates that the argument is</w:t>
+      </w:r>
+      <w:r>
+        <w:rPr>
+          <w:sz w:val="24"/>
+          <w:szCs w:val="24"/>
+        </w:rPr>
+        <w:t xml:space="preserve"> NOT valid</w:t>
+      </w:r>
+      <w:bookmarkStart w:id="5" w:name="_Hlk126567260"/>
+      <w:r>
+        <w:rPr>
+          <w:sz w:val="24"/>
+          <w:szCs w:val="24"/>
+        </w:rPr>
+        <w:t xml:space="preserve">. </w:t>
+      </w:r>
+      <w:r>
+        <w:rPr>
+          <w:sz w:val="24"/>
+          <w:szCs w:val="24"/>
+        </w:rPr>
+        <w:t xml:space="preserve">How do you know that truth assignment makes the argument invalid? </w:t>
+      </w:r>
+      <w:bookmarkEnd w:id="5"/>
+      <w:r>
+        <w:rPr>
+          <w:sz w:val="24"/>
+          <w:szCs w:val="24"/>
+        </w:rPr>
+        <w:t>Explain.</w:t>
+      </w:r>
     </w:p>
     <w:p>
       <w:pPr>
@@ -3070,6 +4025,13 @@
           <w:szCs w:val="24"/>
         </w:rPr>
       </w:pPr>
+      <w:r>
+        <w:rPr>
+          <w:sz w:val="24"/>
+          <w:szCs w:val="24"/>
+        </w:rPr>
+        <w:t>Need a truth assignment that makes all premises true but the conclusion false.</w:t>
+      </w:r>
     </w:p>
     <w:p>
       <w:pPr>
@@ -3079,6 +4041,20 @@
           <w:szCs w:val="24"/>
         </w:rPr>
       </w:pPr>
+      <w:r>
+        <w:rPr>
+          <w:sz w:val="24"/>
+          <w:szCs w:val="24"/>
+        </w:rPr>
+        <w:t xml:space="preserve">P = </w:t>
+      </w:r>
+      <w:r>
+        <w:rPr>
+          <w:sz w:val="24"/>
+          <w:szCs w:val="24"/>
+        </w:rPr>
+        <w:t>F</w:t>
+      </w:r>
     </w:p>
     <w:p>
       <w:pPr>
@@ -3088,6 +4064,13 @@
           <w:szCs w:val="24"/>
         </w:rPr>
       </w:pPr>
+      <w:r>
+        <w:rPr>
+          <w:sz w:val="24"/>
+          <w:szCs w:val="24"/>
+        </w:rPr>
+        <w:t>Q = F</w:t>
+      </w:r>
     </w:p>
     <w:p>
       <w:pPr>
@@ -3102,65 +4085,7 @@
           <w:sz w:val="24"/>
           <w:szCs w:val="24"/>
         </w:rPr>
-        <w:t xml:space="preserve">b) </w:t>
-      </w:r>
-      <w:r>
-        <w:rPr>
-          <w:sz w:val="24"/>
-          <w:szCs w:val="24"/>
-        </w:rPr>
-        <w:t xml:space="preserve">(7 pts) </w:t>
-      </w:r>
-      <w:r>
-        <w:rPr>
-          <w:sz w:val="24"/>
-          <w:szCs w:val="24"/>
-        </w:rPr>
-        <w:t>Provide a truth assignment</w:t>
-      </w:r>
-      <w:r>
-        <w:rPr>
-          <w:sz w:val="24"/>
-          <w:szCs w:val="24"/>
-        </w:rPr>
-        <w:t xml:space="preserve"> for your translations in (a)</w:t>
-      </w:r>
-      <w:r>
-        <w:rPr>
-          <w:sz w:val="24"/>
-          <w:szCs w:val="24"/>
-        </w:rPr>
-        <w:t xml:space="preserve"> that demonstrates that the argument is</w:t>
-      </w:r>
-      <w:r>
-        <w:rPr>
-          <w:sz w:val="24"/>
-          <w:szCs w:val="24"/>
-        </w:rPr>
-        <w:t xml:space="preserve"> NOT valid</w:t>
-      </w:r>
-      <w:bookmarkStart w:id="5" w:name="_Hlk126567260"/>
-      <w:r>
-        <w:rPr>
-          <w:sz w:val="24"/>
-          <w:szCs w:val="24"/>
-        </w:rPr>
-        <w:t xml:space="preserve">. </w:t>
-      </w:r>
-      <w:r>
-        <w:rPr>
-          <w:sz w:val="24"/>
-          <w:szCs w:val="24"/>
-        </w:rPr>
-        <w:t xml:space="preserve">How do you know that truth assignment makes the argument invalid? </w:t>
-      </w:r>
-      <w:bookmarkEnd w:id="5"/>
-      <w:r>
-        <w:rPr>
-          <w:sz w:val="24"/>
-          <w:szCs w:val="24"/>
-        </w:rPr>
-        <w:t>Explain.</w:t>
+        <w:t>R = T</w:t>
       </w:r>
     </w:p>
     <w:p>
@@ -3171,42 +4096,30 @@
           <w:szCs w:val="24"/>
         </w:rPr>
       </w:pPr>
-    </w:p>
-    <w:p>
-      <w:pPr>
-        <w:ind w:left="360"/>
-        <w:rPr>
-          <w:sz w:val="24"/>
-          <w:szCs w:val="24"/>
-        </w:rPr>
-      </w:pPr>
-    </w:p>
-    <w:p>
-      <w:pPr>
-        <w:ind w:left="360"/>
-        <w:rPr>
-          <w:sz w:val="24"/>
-          <w:szCs w:val="24"/>
-        </w:rPr>
-      </w:pPr>
-    </w:p>
-    <w:p>
-      <w:pPr>
-        <w:ind w:left="360"/>
-        <w:rPr>
-          <w:sz w:val="24"/>
-          <w:szCs w:val="24"/>
-        </w:rPr>
-      </w:pPr>
-    </w:p>
-    <w:p>
-      <w:pPr>
-        <w:ind w:left="360"/>
-        <w:rPr>
-          <w:sz w:val="24"/>
-          <w:szCs w:val="24"/>
-        </w:rPr>
-      </w:pPr>
+      <w:r>
+        <w:rPr>
+          <w:sz w:val="24"/>
+          <w:szCs w:val="24"/>
+        </w:rPr>
+        <w:lastRenderedPageBreak/>
+        <w:t xml:space="preserve">Conclusion: The above truth statements </w:t>
+      </w:r>
+      <w:proofErr w:type="gramStart"/>
+      <w:r>
+        <w:rPr>
+          <w:sz w:val="24"/>
+          <w:szCs w:val="24"/>
+        </w:rPr>
+        <w:t>makes</w:t>
+      </w:r>
+      <w:proofErr w:type="gramEnd"/>
+      <w:r>
+        <w:rPr>
+          <w:sz w:val="24"/>
+          <w:szCs w:val="24"/>
+        </w:rPr>
+        <w:t xml:space="preserve"> the argument invalid.</w:t>
+      </w:r>
     </w:p>
     <w:p>
       <w:pPr>
@@ -3234,7 +4147,6 @@
           <w:sz w:val="24"/>
           <w:szCs w:val="24"/>
         </w:rPr>
-        <w:lastRenderedPageBreak/>
         <w:t xml:space="preserve">(15 pts) </w:t>
       </w:r>
       <w:r>
@@ -3371,99 +4283,399 @@
     </w:p>
     <w:p>
       <w:pPr>
-        <w:rPr>
-          <w:sz w:val="24"/>
-          <w:szCs w:val="24"/>
-        </w:rPr>
-      </w:pPr>
-    </w:p>
-    <w:p>
-      <w:pPr>
-        <w:rPr>
-          <w:sz w:val="24"/>
-          <w:szCs w:val="24"/>
-        </w:rPr>
-      </w:pPr>
-    </w:p>
-    <w:p>
-      <w:pPr>
-        <w:rPr>
-          <w:sz w:val="24"/>
-          <w:szCs w:val="24"/>
-        </w:rPr>
-      </w:pPr>
-    </w:p>
-    <w:p>
-      <w:pPr>
-        <w:rPr>
-          <w:sz w:val="24"/>
-          <w:szCs w:val="24"/>
-        </w:rPr>
-      </w:pPr>
-    </w:p>
-    <w:p>
-      <w:pPr>
-        <w:rPr>
-          <w:sz w:val="24"/>
-          <w:szCs w:val="24"/>
-        </w:rPr>
-      </w:pPr>
-    </w:p>
-    <w:p>
-      <w:pPr>
-        <w:rPr>
-          <w:sz w:val="24"/>
-          <w:szCs w:val="24"/>
-        </w:rPr>
-      </w:pPr>
-    </w:p>
-    <w:p>
-      <w:pPr>
-        <w:rPr>
-          <w:sz w:val="24"/>
-          <w:szCs w:val="24"/>
-        </w:rPr>
-      </w:pPr>
-    </w:p>
-    <w:p>
-      <w:pPr>
-        <w:rPr>
-          <w:sz w:val="24"/>
-          <w:szCs w:val="24"/>
-        </w:rPr>
-      </w:pPr>
-    </w:p>
-    <w:p>
-      <w:pPr>
-        <w:rPr>
-          <w:sz w:val="24"/>
-          <w:szCs w:val="24"/>
-        </w:rPr>
-      </w:pPr>
-    </w:p>
-    <w:p>
-      <w:pPr>
-        <w:rPr>
-          <w:sz w:val="24"/>
-          <w:szCs w:val="24"/>
-        </w:rPr>
-      </w:pPr>
-    </w:p>
-    <w:p>
-      <w:pPr>
-        <w:rPr>
-          <w:sz w:val="24"/>
-          <w:szCs w:val="24"/>
-        </w:rPr>
-      </w:pPr>
-    </w:p>
-    <w:p>
-      <w:pPr>
-        <w:rPr>
-          <w:sz w:val="24"/>
-          <w:szCs w:val="24"/>
-        </w:rPr>
-      </w:pPr>
+        <w:pStyle w:val="ListParagraph"/>
+        <w:ind w:left="360"/>
+        <w:rPr>
+          <w:sz w:val="24"/>
+          <w:szCs w:val="24"/>
+        </w:rPr>
+      </w:pPr>
+      <w:r>
+        <w:rPr>
+          <w:sz w:val="24"/>
+          <w:szCs w:val="24"/>
+        </w:rPr>
+        <w:t>{</w:t>
+      </w:r>
+    </w:p>
+    <w:p>
+      <w:pPr>
+        <w:pStyle w:val="ListParagraph"/>
+        <w:numPr>
+          <w:ilvl w:val="0"/>
+          <w:numId w:val="29"/>
+        </w:numPr>
+        <w:rPr>
+          <w:sz w:val="24"/>
+          <w:szCs w:val="24"/>
+        </w:rPr>
+      </w:pPr>
+      <w:r>
+        <w:rPr>
+          <w:sz w:val="24"/>
+          <w:szCs w:val="24"/>
+        </w:rPr>
+        <w:t>(c V a) ^ b</w:t>
+      </w:r>
+      <w:r>
+        <w:rPr>
+          <w:sz w:val="24"/>
+          <w:szCs w:val="24"/>
+        </w:rPr>
+        <w:tab/>
+      </w:r>
+      <w:r>
+        <w:rPr>
+          <w:sz w:val="24"/>
+          <w:szCs w:val="24"/>
+        </w:rPr>
+        <w:tab/>
+        <w:t>premise</w:t>
+      </w:r>
+    </w:p>
+    <w:p>
+      <w:pPr>
+        <w:pStyle w:val="ListParagraph"/>
+        <w:numPr>
+          <w:ilvl w:val="0"/>
+          <w:numId w:val="29"/>
+        </w:numPr>
+        <w:rPr>
+          <w:sz w:val="24"/>
+          <w:szCs w:val="24"/>
+        </w:rPr>
+      </w:pPr>
+      <w:r>
+        <w:rPr>
+          <w:sz w:val="24"/>
+          <w:szCs w:val="24"/>
+        </w:rPr>
+        <w:t>c V a</w:t>
+      </w:r>
+      <w:r>
+        <w:rPr>
+          <w:sz w:val="24"/>
+          <w:szCs w:val="24"/>
+        </w:rPr>
+        <w:tab/>
+      </w:r>
+      <w:r>
+        <w:rPr>
+          <w:sz w:val="24"/>
+          <w:szCs w:val="24"/>
+        </w:rPr>
+        <w:tab/>
+        <w:t>^e1 1</w:t>
+      </w:r>
+    </w:p>
+    <w:p>
+      <w:pPr>
+        <w:pStyle w:val="ListParagraph"/>
+        <w:numPr>
+          <w:ilvl w:val="0"/>
+          <w:numId w:val="29"/>
+        </w:numPr>
+        <w:rPr>
+          <w:sz w:val="24"/>
+          <w:szCs w:val="24"/>
+        </w:rPr>
+      </w:pPr>
+      <w:r>
+        <w:rPr>
+          <w:sz w:val="24"/>
+          <w:szCs w:val="24"/>
+        </w:rPr>
+        <w:t>b</w:t>
+      </w:r>
+      <w:r>
+        <w:rPr>
+          <w:sz w:val="24"/>
+          <w:szCs w:val="24"/>
+        </w:rPr>
+        <w:tab/>
+      </w:r>
+      <w:r>
+        <w:rPr>
+          <w:sz w:val="24"/>
+          <w:szCs w:val="24"/>
+        </w:rPr>
+        <w:tab/>
+      </w:r>
+      <w:r>
+        <w:rPr>
+          <w:sz w:val="24"/>
+          <w:szCs w:val="24"/>
+        </w:rPr>
+        <w:tab/>
+        <w:t>^e2 1</w:t>
+      </w:r>
+    </w:p>
+    <w:p>
+      <w:pPr>
+        <w:pStyle w:val="ListParagraph"/>
+        <w:numPr>
+          <w:ilvl w:val="0"/>
+          <w:numId w:val="29"/>
+        </w:numPr>
+        <w:rPr>
+          <w:sz w:val="24"/>
+          <w:szCs w:val="24"/>
+        </w:rPr>
+      </w:pPr>
+      <w:r>
+        <w:rPr>
+          <w:sz w:val="24"/>
+          <w:szCs w:val="24"/>
+        </w:rPr>
+        <w:t>{</w:t>
+      </w:r>
+    </w:p>
+    <w:p>
+      <w:pPr>
+        <w:pStyle w:val="ListParagraph"/>
+        <w:numPr>
+          <w:ilvl w:val="1"/>
+          <w:numId w:val="29"/>
+        </w:numPr>
+        <w:rPr>
+          <w:sz w:val="24"/>
+          <w:szCs w:val="24"/>
+        </w:rPr>
+      </w:pPr>
+      <w:r>
+        <w:rPr>
+          <w:sz w:val="24"/>
+          <w:szCs w:val="24"/>
+        </w:rPr>
+        <w:t>C</w:t>
+      </w:r>
+      <w:r>
+        <w:rPr>
+          <w:sz w:val="24"/>
+          <w:szCs w:val="24"/>
+        </w:rPr>
+        <w:tab/>
+      </w:r>
+      <w:r>
+        <w:rPr>
+          <w:sz w:val="24"/>
+          <w:szCs w:val="24"/>
+        </w:rPr>
+        <w:tab/>
+      </w:r>
+      <w:proofErr w:type="gramStart"/>
+      <w:r>
+        <w:rPr>
+          <w:sz w:val="24"/>
+          <w:szCs w:val="24"/>
+        </w:rPr>
+        <w:t>assume</w:t>
+      </w:r>
+      <w:proofErr w:type="gramEnd"/>
+    </w:p>
+    <w:p>
+      <w:pPr>
+        <w:pStyle w:val="ListParagraph"/>
+        <w:numPr>
+          <w:ilvl w:val="1"/>
+          <w:numId w:val="29"/>
+        </w:numPr>
+        <w:rPr>
+          <w:sz w:val="24"/>
+          <w:szCs w:val="24"/>
+        </w:rPr>
+      </w:pPr>
+      <w:r>
+        <w:rPr>
+          <w:sz w:val="24"/>
+          <w:szCs w:val="24"/>
+        </w:rPr>
+        <w:t>b ^ c</w:t>
+      </w:r>
+      <w:r>
+        <w:rPr>
+          <w:sz w:val="24"/>
+          <w:szCs w:val="24"/>
+        </w:rPr>
+        <w:tab/>
+        <w:t>^</w:t>
+      </w:r>
+      <w:proofErr w:type="spellStart"/>
+      <w:r>
+        <w:rPr>
+          <w:sz w:val="24"/>
+          <w:szCs w:val="24"/>
+        </w:rPr>
+        <w:t>i</w:t>
+      </w:r>
+      <w:proofErr w:type="spellEnd"/>
+      <w:r>
+        <w:rPr>
+          <w:sz w:val="24"/>
+          <w:szCs w:val="24"/>
+        </w:rPr>
+        <w:t xml:space="preserve"> 3 5</w:t>
+      </w:r>
+    </w:p>
+    <w:p>
+      <w:pPr>
+        <w:pStyle w:val="ListParagraph"/>
+        <w:numPr>
+          <w:ilvl w:val="1"/>
+          <w:numId w:val="29"/>
+        </w:numPr>
+        <w:rPr>
+          <w:sz w:val="24"/>
+          <w:szCs w:val="24"/>
+        </w:rPr>
+      </w:pPr>
+      <w:r>
+        <w:rPr>
+          <w:sz w:val="24"/>
+          <w:szCs w:val="24"/>
+        </w:rPr>
+        <w:t>(a ^ b) V (b ^ c)</w:t>
+      </w:r>
+      <w:r>
+        <w:rPr>
+          <w:sz w:val="24"/>
+          <w:szCs w:val="24"/>
+        </w:rPr>
+        <w:tab/>
+        <w:t>Vi 2 6</w:t>
+      </w:r>
+    </w:p>
+    <w:p>
+      <w:pPr>
+        <w:rPr>
+          <w:sz w:val="24"/>
+          <w:szCs w:val="24"/>
+        </w:rPr>
+      </w:pPr>
+      <w:r>
+        <w:rPr>
+          <w:sz w:val="24"/>
+          <w:szCs w:val="24"/>
+        </w:rPr>
+        <w:t>}</w:t>
+      </w:r>
+    </w:p>
+    <w:p>
+      <w:pPr>
+        <w:rPr>
+          <w:sz w:val="24"/>
+          <w:szCs w:val="24"/>
+        </w:rPr>
+      </w:pPr>
+      <w:r>
+        <w:rPr>
+          <w:sz w:val="24"/>
+          <w:szCs w:val="24"/>
+        </w:rPr>
+        <w:t>8.</w:t>
+      </w:r>
+      <w:r>
+        <w:rPr>
+          <w:sz w:val="24"/>
+          <w:szCs w:val="24"/>
+        </w:rPr>
+        <w:t xml:space="preserve">{ </w:t>
+      </w:r>
+    </w:p>
+    <w:p>
+      <w:pPr>
+        <w:pStyle w:val="ListParagraph"/>
+        <w:ind w:left="360"/>
+        <w:rPr>
+          <w:sz w:val="24"/>
+          <w:szCs w:val="24"/>
+        </w:rPr>
+      </w:pPr>
+      <w:r>
+        <w:rPr>
+          <w:sz w:val="24"/>
+          <w:szCs w:val="24"/>
+        </w:rPr>
+        <w:t>9. a</w:t>
+      </w:r>
+      <w:r>
+        <w:rPr>
+          <w:sz w:val="24"/>
+          <w:szCs w:val="24"/>
+        </w:rPr>
+        <w:tab/>
+      </w:r>
+      <w:r>
+        <w:rPr>
+          <w:sz w:val="24"/>
+          <w:szCs w:val="24"/>
+        </w:rPr>
+        <w:tab/>
+        <w:t>assume</w:t>
+      </w:r>
+    </w:p>
+    <w:p>
+      <w:pPr>
+        <w:pStyle w:val="ListParagraph"/>
+        <w:ind w:left="360"/>
+        <w:rPr>
+          <w:sz w:val="24"/>
+          <w:szCs w:val="24"/>
+        </w:rPr>
+      </w:pPr>
+      <w:r>
+        <w:rPr>
+          <w:sz w:val="24"/>
+          <w:szCs w:val="24"/>
+        </w:rPr>
+        <w:t>10. a ^ b</w:t>
+      </w:r>
+      <w:r>
+        <w:rPr>
+          <w:sz w:val="24"/>
+          <w:szCs w:val="24"/>
+        </w:rPr>
+        <w:tab/>
+      </w:r>
+      <w:r>
+        <w:rPr>
+          <w:sz w:val="24"/>
+          <w:szCs w:val="24"/>
+        </w:rPr>
+        <w:t>unfinished</w:t>
+      </w:r>
+    </w:p>
+    <w:p>
+      <w:pPr>
+        <w:rPr>
+          <w:sz w:val="24"/>
+          <w:szCs w:val="24"/>
+        </w:rPr>
+      </w:pPr>
+      <w:r>
+        <w:rPr>
+          <w:sz w:val="24"/>
+          <w:szCs w:val="24"/>
+        </w:rPr>
+        <w:t>}</w:t>
+      </w:r>
+    </w:p>
+    <w:p>
+      <w:pPr>
+        <w:pStyle w:val="ListParagraph"/>
+        <w:ind w:left="360"/>
+        <w:rPr>
+          <w:sz w:val="24"/>
+          <w:szCs w:val="24"/>
+        </w:rPr>
+      </w:pPr>
+      <w:r>
+        <w:rPr>
+          <w:sz w:val="24"/>
+          <w:szCs w:val="24"/>
+        </w:rPr>
+        <w:t>}</w:t>
+      </w:r>
     </w:p>
     <w:p>
       <w:pPr>
@@ -3562,7 +4774,6 @@
           <w:sz w:val="24"/>
           <w:szCs w:val="24"/>
         </w:rPr>
-        <w:lastRenderedPageBreak/>
         <w:t xml:space="preserve">(14 pts) </w:t>
       </w:r>
       <w:r>
@@ -3866,6 +5077,95 @@
 <file path=word/numbering.xml><?xml version="1.0" encoding="utf-8"?>
 <w:numbering xmlns:wpc="http://schemas.microsoft.com/office/word/2010/wordprocessingCanvas" xmlns:cx="http://schemas.microsoft.com/office/drawing/2014/chartex" xmlns:cx1="http://schemas.microsoft.com/office/drawing/2015/9/8/chartex" xmlns:cx2="http://schemas.microsoft.com/office/drawing/2015/10/21/chartex" xmlns:cx3="http://schemas.microsoft.com/office/drawing/2016/5/9/chartex" xmlns:cx4="http://schemas.microsoft.com/office/drawing/2016/5/10/chartex" xmlns:cx5="http://schemas.microsoft.com/office/drawing/2016/5/11/chartex" xmlns:cx6="http://schemas.microsoft.com/office/drawing/2016/5/12/chartex" xmlns:cx7="http://schemas.microsoft.com/office/drawing/2016/5/13/chartex" xmlns:cx8="http://schemas.microsoft.com/office/drawing/2016/5/14/chartex" xmlns:mc="http://schemas.openxmlformats.org/markup-compatibility/2006" xmlns:aink="http://schemas.microsoft.com/office/drawing/2016/ink" xmlns:am3d="http://schemas.microsoft.com/office/drawing/2017/model3d" xmlns:o="urn:schemas-microsoft-com:office:office" xmlns:oel="http://schemas.microsoft.com/office/2019/extlst" xmlns:r="http://schemas.openxmlformats.org/officeDocument/2006/relationships" xmlns:m="http://schemas.openxmlformats.org/officeDocument/2006/math" xmlns:v="urn:schemas-microsoft-com:vml" xmlns:wp14="http://schemas.microsoft.com/office/word/2010/wordprocessingDrawing" xmlns:wp="http://schemas.openxmlformats.org/drawingml/2006/wordprocessingDrawing" xmlns:w10="urn:schemas-microsoft-com:office:word" xmlns:w="http://schemas.openxmlformats.org/wordprocessingml/2006/main" xmlns:w14="http://schemas.microsoft.com/office/word/2010/wordml" xmlns:w15="http://schemas.microsoft.com/office/word/2012/wordml" xmlns:w16cex="http://schemas.microsoft.com/office/word/2018/wordml/cex" xmlns:w16cid="http://schemas.microsoft.com/office/word/2016/wordml/cid" xmlns:w16="http://schemas.microsoft.com/office/word/2018/wordml" xmlns:w16sdtdh="http://schemas.microsoft.com/office/word/2020/wordml/sdtdatahash" xmlns:w16se="http://schemas.microsoft.com/office/word/2015/wordml/symex" xmlns:wpg="http://schemas.microsoft.com/office/word/2010/wordprocessingGroup" xmlns:wpi="http://schemas.microsoft.com/office/word/2010/wordprocessingInk" xmlns:wne="http://schemas.microsoft.com/office/word/2006/wordml" xmlns:wps="http://schemas.microsoft.com/office/word/2010/wordprocessingShape" mc:Ignorable="w14 w15 w16se w16cid w16 w16cex w16sdtdh wp14">
   <w:abstractNum w:abstractNumId="0" w15:restartNumberingAfterBreak="0">
+    <w:nsid w:val="021636CF"/>
+    <w:multiLevelType w:val="hybridMultilevel"/>
+    <w:tmpl w:val="E078FB7C"/>
+    <w:lvl w:ilvl="0" w:tplc="28CC76BE">
+      <w:start w:val="1"/>
+      <w:numFmt w:val="decimal"/>
+      <w:lvlText w:val="%1."/>
+      <w:lvlJc w:val="left"/>
+      <w:pPr>
+        <w:ind w:left="1080" w:hanging="360"/>
+      </w:pPr>
+      <w:rPr>
+        <w:rFonts w:hint="default"/>
+      </w:rPr>
+    </w:lvl>
+    <w:lvl w:ilvl="1" w:tplc="04090019">
+      <w:start w:val="1"/>
+      <w:numFmt w:val="lowerLetter"/>
+      <w:lvlText w:val="%2."/>
+      <w:lvlJc w:val="left"/>
+      <w:pPr>
+        <w:ind w:left="1800" w:hanging="360"/>
+      </w:pPr>
+    </w:lvl>
+    <w:lvl w:ilvl="2" w:tplc="0409001B" w:tentative="1">
+      <w:start w:val="1"/>
+      <w:numFmt w:val="lowerRoman"/>
+      <w:lvlText w:val="%3."/>
+      <w:lvlJc w:val="right"/>
+      <w:pPr>
+        <w:ind w:left="2520" w:hanging="180"/>
+      </w:pPr>
+    </w:lvl>
+    <w:lvl w:ilvl="3" w:tplc="0409000F" w:tentative="1">
+      <w:start w:val="1"/>
+      <w:numFmt w:val="decimal"/>
+      <w:lvlText w:val="%4."/>
+      <w:lvlJc w:val="left"/>
+      <w:pPr>
+        <w:ind w:left="3240" w:hanging="360"/>
+      </w:pPr>
+    </w:lvl>
+    <w:lvl w:ilvl="4" w:tplc="04090019" w:tentative="1">
+      <w:start w:val="1"/>
+      <w:numFmt w:val="lowerLetter"/>
+      <w:lvlText w:val="%5."/>
+      <w:lvlJc w:val="left"/>
+      <w:pPr>
+        <w:ind w:left="3960" w:hanging="360"/>
+      </w:pPr>
+    </w:lvl>
+    <w:lvl w:ilvl="5" w:tplc="0409001B" w:tentative="1">
+      <w:start w:val="1"/>
+      <w:numFmt w:val="lowerRoman"/>
+      <w:lvlText w:val="%6."/>
+      <w:lvlJc w:val="right"/>
+      <w:pPr>
+        <w:ind w:left="4680" w:hanging="180"/>
+      </w:pPr>
+    </w:lvl>
+    <w:lvl w:ilvl="6" w:tplc="0409000F" w:tentative="1">
+      <w:start w:val="1"/>
+      <w:numFmt w:val="decimal"/>
+      <w:lvlText w:val="%7."/>
+      <w:lvlJc w:val="left"/>
+      <w:pPr>
+        <w:ind w:left="5400" w:hanging="360"/>
+      </w:pPr>
+    </w:lvl>
+    <w:lvl w:ilvl="7" w:tplc="04090019" w:tentative="1">
+      <w:start w:val="1"/>
+      <w:numFmt w:val="lowerLetter"/>
+      <w:lvlText w:val="%8."/>
+      <w:lvlJc w:val="left"/>
+      <w:pPr>
+        <w:ind w:left="6120" w:hanging="360"/>
+      </w:pPr>
+    </w:lvl>
+    <w:lvl w:ilvl="8" w:tplc="0409001B" w:tentative="1">
+      <w:start w:val="1"/>
+      <w:numFmt w:val="lowerRoman"/>
+      <w:lvlText w:val="%9."/>
+      <w:lvlJc w:val="right"/>
+      <w:pPr>
+        <w:ind w:left="6840" w:hanging="180"/>
+      </w:pPr>
+    </w:lvl>
+  </w:abstractNum>
+  <w:abstractNum w:abstractNumId="1" w15:restartNumberingAfterBreak="0">
     <w:nsid w:val="028C6A47"/>
     <w:multiLevelType w:val="hybridMultilevel"/>
     <w:tmpl w:val="EF5889D2"/>
@@ -3951,7 +5251,7 @@
       </w:pPr>
     </w:lvl>
   </w:abstractNum>
-  <w:abstractNum w:abstractNumId="1" w15:restartNumberingAfterBreak="0">
+  <w:abstractNum w:abstractNumId="2" w15:restartNumberingAfterBreak="0">
     <w:nsid w:val="0418480C"/>
     <w:multiLevelType w:val="hybridMultilevel"/>
     <w:tmpl w:val="5CFA444A"/>
@@ -4037,7 +5337,7 @@
       </w:pPr>
     </w:lvl>
   </w:abstractNum>
-  <w:abstractNum w:abstractNumId="2" w15:restartNumberingAfterBreak="0">
+  <w:abstractNum w:abstractNumId="3" w15:restartNumberingAfterBreak="0">
     <w:nsid w:val="0A271936"/>
     <w:multiLevelType w:val="hybridMultilevel"/>
     <w:tmpl w:val="E5D0DB8E"/>
@@ -4123,7 +5423,7 @@
       </w:pPr>
     </w:lvl>
   </w:abstractNum>
-  <w:abstractNum w:abstractNumId="3" w15:restartNumberingAfterBreak="0">
+  <w:abstractNum w:abstractNumId="4" w15:restartNumberingAfterBreak="0">
     <w:nsid w:val="187E3DDE"/>
     <w:multiLevelType w:val="hybridMultilevel"/>
     <w:tmpl w:val="70224F32"/>
@@ -4209,7 +5509,7 @@
       </w:pPr>
     </w:lvl>
   </w:abstractNum>
-  <w:abstractNum w:abstractNumId="4" w15:restartNumberingAfterBreak="0">
+  <w:abstractNum w:abstractNumId="5" w15:restartNumberingAfterBreak="0">
     <w:nsid w:val="189F425A"/>
     <w:multiLevelType w:val="hybridMultilevel"/>
     <w:tmpl w:val="532A0076"/>
@@ -4295,7 +5595,7 @@
       </w:pPr>
     </w:lvl>
   </w:abstractNum>
-  <w:abstractNum w:abstractNumId="5" w15:restartNumberingAfterBreak="0">
+  <w:abstractNum w:abstractNumId="6" w15:restartNumberingAfterBreak="0">
     <w:nsid w:val="201A487D"/>
     <w:multiLevelType w:val="hybridMultilevel"/>
     <w:tmpl w:val="5E904AA6"/>
@@ -4381,7 +5681,7 @@
       </w:pPr>
     </w:lvl>
   </w:abstractNum>
-  <w:abstractNum w:abstractNumId="6" w15:restartNumberingAfterBreak="0">
+  <w:abstractNum w:abstractNumId="7" w15:restartNumberingAfterBreak="0">
     <w:nsid w:val="28271C99"/>
     <w:multiLevelType w:val="hybridMultilevel"/>
     <w:tmpl w:val="9CBEC0C2"/>
@@ -4467,7 +5767,7 @@
       </w:pPr>
     </w:lvl>
   </w:abstractNum>
-  <w:abstractNum w:abstractNumId="7" w15:restartNumberingAfterBreak="0">
+  <w:abstractNum w:abstractNumId="8" w15:restartNumberingAfterBreak="0">
     <w:nsid w:val="29D91822"/>
     <w:multiLevelType w:val="hybridMultilevel"/>
     <w:tmpl w:val="EF0C6458"/>
@@ -4553,7 +5853,7 @@
       </w:pPr>
     </w:lvl>
   </w:abstractNum>
-  <w:abstractNum w:abstractNumId="8" w15:restartNumberingAfterBreak="0">
+  <w:abstractNum w:abstractNumId="9" w15:restartNumberingAfterBreak="0">
     <w:nsid w:val="2B1336D5"/>
     <w:multiLevelType w:val="hybridMultilevel"/>
     <w:tmpl w:val="6DFCE04E"/>
@@ -4642,7 +5942,7 @@
       </w:pPr>
     </w:lvl>
   </w:abstractNum>
-  <w:abstractNum w:abstractNumId="9" w15:restartNumberingAfterBreak="0">
+  <w:abstractNum w:abstractNumId="10" w15:restartNumberingAfterBreak="0">
     <w:nsid w:val="2F9702B3"/>
     <w:multiLevelType w:val="hybridMultilevel"/>
     <w:tmpl w:val="92A2F200"/>
@@ -4728,7 +6028,7 @@
       </w:pPr>
     </w:lvl>
   </w:abstractNum>
-  <w:abstractNum w:abstractNumId="10" w15:restartNumberingAfterBreak="0">
+  <w:abstractNum w:abstractNumId="11" w15:restartNumberingAfterBreak="0">
     <w:nsid w:val="32726AAE"/>
     <w:multiLevelType w:val="hybridMultilevel"/>
     <w:tmpl w:val="EB106F1E"/>
@@ -4814,7 +6114,7 @@
       </w:pPr>
     </w:lvl>
   </w:abstractNum>
-  <w:abstractNum w:abstractNumId="11" w15:restartNumberingAfterBreak="0">
+  <w:abstractNum w:abstractNumId="12" w15:restartNumberingAfterBreak="0">
     <w:nsid w:val="3AD009B6"/>
     <w:multiLevelType w:val="hybridMultilevel"/>
     <w:tmpl w:val="54E2DC20"/>
@@ -4903,7 +6203,7 @@
       </w:pPr>
     </w:lvl>
   </w:abstractNum>
-  <w:abstractNum w:abstractNumId="12" w15:restartNumberingAfterBreak="0">
+  <w:abstractNum w:abstractNumId="13" w15:restartNumberingAfterBreak="0">
     <w:nsid w:val="40362389"/>
     <w:multiLevelType w:val="hybridMultilevel"/>
     <w:tmpl w:val="F1980858"/>
@@ -4989,7 +6289,7 @@
       </w:pPr>
     </w:lvl>
   </w:abstractNum>
-  <w:abstractNum w:abstractNumId="13" w15:restartNumberingAfterBreak="0">
+  <w:abstractNum w:abstractNumId="14" w15:restartNumberingAfterBreak="0">
     <w:nsid w:val="445943ED"/>
     <w:multiLevelType w:val="hybridMultilevel"/>
     <w:tmpl w:val="883CDB00"/>
@@ -5102,7 +6402,7 @@
       </w:rPr>
     </w:lvl>
   </w:abstractNum>
-  <w:abstractNum w:abstractNumId="14" w15:restartNumberingAfterBreak="0">
+  <w:abstractNum w:abstractNumId="15" w15:restartNumberingAfterBreak="0">
     <w:nsid w:val="47874FCF"/>
     <w:multiLevelType w:val="hybridMultilevel"/>
     <w:tmpl w:val="0CE27A4E"/>
@@ -5188,7 +6488,7 @@
       </w:pPr>
     </w:lvl>
   </w:abstractNum>
-  <w:abstractNum w:abstractNumId="15" w15:restartNumberingAfterBreak="0">
+  <w:abstractNum w:abstractNumId="16" w15:restartNumberingAfterBreak="0">
     <w:nsid w:val="4A346A3A"/>
     <w:multiLevelType w:val="hybridMultilevel"/>
     <w:tmpl w:val="01B6E44A"/>
@@ -5274,7 +6574,7 @@
       </w:pPr>
     </w:lvl>
   </w:abstractNum>
-  <w:abstractNum w:abstractNumId="16" w15:restartNumberingAfterBreak="0">
+  <w:abstractNum w:abstractNumId="17" w15:restartNumberingAfterBreak="0">
     <w:nsid w:val="4B7045BC"/>
     <w:multiLevelType w:val="hybridMultilevel"/>
     <w:tmpl w:val="4F3C21A8"/>
@@ -5363,7 +6663,7 @@
       </w:pPr>
     </w:lvl>
   </w:abstractNum>
-  <w:abstractNum w:abstractNumId="17" w15:restartNumberingAfterBreak="0">
+  <w:abstractNum w:abstractNumId="18" w15:restartNumberingAfterBreak="0">
     <w:nsid w:val="4BF256B5"/>
     <w:multiLevelType w:val="hybridMultilevel"/>
     <w:tmpl w:val="6090F20E"/>
@@ -5449,7 +6749,7 @@
       </w:pPr>
     </w:lvl>
   </w:abstractNum>
-  <w:abstractNum w:abstractNumId="18" w15:restartNumberingAfterBreak="0">
+  <w:abstractNum w:abstractNumId="19" w15:restartNumberingAfterBreak="0">
     <w:nsid w:val="4C47740B"/>
     <w:multiLevelType w:val="hybridMultilevel"/>
     <w:tmpl w:val="2B48B4CA"/>
@@ -5535,7 +6835,7 @@
       </w:pPr>
     </w:lvl>
   </w:abstractNum>
-  <w:abstractNum w:abstractNumId="19" w15:restartNumberingAfterBreak="0">
+  <w:abstractNum w:abstractNumId="20" w15:restartNumberingAfterBreak="0">
     <w:nsid w:val="5BE52AF8"/>
     <w:multiLevelType w:val="hybridMultilevel"/>
     <w:tmpl w:val="6B0626B2"/>
@@ -5621,7 +6921,7 @@
       </w:pPr>
     </w:lvl>
   </w:abstractNum>
-  <w:abstractNum w:abstractNumId="20" w15:restartNumberingAfterBreak="0">
+  <w:abstractNum w:abstractNumId="21" w15:restartNumberingAfterBreak="0">
     <w:nsid w:val="5CA60A73"/>
     <w:multiLevelType w:val="hybridMultilevel"/>
     <w:tmpl w:val="06A894DA"/>
@@ -5707,7 +7007,7 @@
       </w:pPr>
     </w:lvl>
   </w:abstractNum>
-  <w:abstractNum w:abstractNumId="21" w15:restartNumberingAfterBreak="0">
+  <w:abstractNum w:abstractNumId="22" w15:restartNumberingAfterBreak="0">
     <w:nsid w:val="5F2014E8"/>
     <w:multiLevelType w:val="hybridMultilevel"/>
     <w:tmpl w:val="61B6EC2C"/>
@@ -5793,7 +7093,7 @@
       </w:pPr>
     </w:lvl>
   </w:abstractNum>
-  <w:abstractNum w:abstractNumId="22" w15:restartNumberingAfterBreak="0">
+  <w:abstractNum w:abstractNumId="23" w15:restartNumberingAfterBreak="0">
     <w:nsid w:val="604637AC"/>
     <w:multiLevelType w:val="hybridMultilevel"/>
     <w:tmpl w:val="BD9C99E0"/>
@@ -5879,7 +7179,7 @@
       </w:pPr>
     </w:lvl>
   </w:abstractNum>
-  <w:abstractNum w:abstractNumId="23" w15:restartNumberingAfterBreak="0">
+  <w:abstractNum w:abstractNumId="24" w15:restartNumberingAfterBreak="0">
     <w:nsid w:val="60AE3919"/>
     <w:multiLevelType w:val="hybridMultilevel"/>
     <w:tmpl w:val="450681C4"/>
@@ -5965,7 +7265,7 @@
       </w:pPr>
     </w:lvl>
   </w:abstractNum>
-  <w:abstractNum w:abstractNumId="24" w15:restartNumberingAfterBreak="0">
+  <w:abstractNum w:abstractNumId="25" w15:restartNumberingAfterBreak="0">
     <w:nsid w:val="63C12737"/>
     <w:multiLevelType w:val="hybridMultilevel"/>
     <w:tmpl w:val="220219C4"/>
@@ -6051,7 +7351,7 @@
       </w:pPr>
     </w:lvl>
   </w:abstractNum>
-  <w:abstractNum w:abstractNumId="25" w15:restartNumberingAfterBreak="0">
+  <w:abstractNum w:abstractNumId="26" w15:restartNumberingAfterBreak="0">
     <w:nsid w:val="6B9B6F39"/>
     <w:multiLevelType w:val="hybridMultilevel"/>
     <w:tmpl w:val="63A8B226"/>
@@ -6137,7 +7437,7 @@
       </w:pPr>
     </w:lvl>
   </w:abstractNum>
-  <w:abstractNum w:abstractNumId="26" w15:restartNumberingAfterBreak="0">
+  <w:abstractNum w:abstractNumId="27" w15:restartNumberingAfterBreak="0">
     <w:nsid w:val="729B0284"/>
     <w:multiLevelType w:val="hybridMultilevel"/>
     <w:tmpl w:val="43662032"/>
@@ -6223,7 +7523,7 @@
       </w:pPr>
     </w:lvl>
   </w:abstractNum>
-  <w:abstractNum w:abstractNumId="27" w15:restartNumberingAfterBreak="0">
+  <w:abstractNum w:abstractNumId="28" w15:restartNumberingAfterBreak="0">
     <w:nsid w:val="7D446446"/>
     <w:multiLevelType w:val="hybridMultilevel"/>
     <w:tmpl w:val="F350DD04"/>
@@ -6310,88 +7610,91 @@
     </w:lvl>
   </w:abstractNum>
   <w:num w:numId="1" w16cid:durableId="368720835">
+    <w:abstractNumId w:val="28"/>
+  </w:num>
+  <w:num w:numId="2" w16cid:durableId="1478688777">
+    <w:abstractNumId w:val="9"/>
+  </w:num>
+  <w:num w:numId="3" w16cid:durableId="1451588265">
+    <w:abstractNumId w:val="21"/>
+  </w:num>
+  <w:num w:numId="4" w16cid:durableId="1659311165">
+    <w:abstractNumId w:val="1"/>
+  </w:num>
+  <w:num w:numId="5" w16cid:durableId="1004478913">
+    <w:abstractNumId w:val="6"/>
+  </w:num>
+  <w:num w:numId="6" w16cid:durableId="1156920210">
+    <w:abstractNumId w:val="19"/>
+  </w:num>
+  <w:num w:numId="7" w16cid:durableId="562569748">
+    <w:abstractNumId w:val="15"/>
+  </w:num>
+  <w:num w:numId="8" w16cid:durableId="1293294564">
+    <w:abstractNumId w:val="10"/>
+  </w:num>
+  <w:num w:numId="9" w16cid:durableId="603463258">
+    <w:abstractNumId w:val="18"/>
+  </w:num>
+  <w:num w:numId="10" w16cid:durableId="2063139164">
+    <w:abstractNumId w:val="3"/>
+  </w:num>
+  <w:num w:numId="11" w16cid:durableId="1951008132">
+    <w:abstractNumId w:val="13"/>
+  </w:num>
+  <w:num w:numId="12" w16cid:durableId="312371968">
+    <w:abstractNumId w:val="20"/>
+  </w:num>
+  <w:num w:numId="13" w16cid:durableId="1987930524">
+    <w:abstractNumId w:val="25"/>
+  </w:num>
+  <w:num w:numId="14" w16cid:durableId="1869180945">
+    <w:abstractNumId w:val="17"/>
+  </w:num>
+  <w:num w:numId="15" w16cid:durableId="219093864">
+    <w:abstractNumId w:val="24"/>
+  </w:num>
+  <w:num w:numId="16" w16cid:durableId="1734693910">
+    <w:abstractNumId w:val="26"/>
+  </w:num>
+  <w:num w:numId="17" w16cid:durableId="958991432">
+    <w:abstractNumId w:val="7"/>
+  </w:num>
+  <w:num w:numId="18" w16cid:durableId="1789857159">
+    <w:abstractNumId w:val="23"/>
+  </w:num>
+  <w:num w:numId="19" w16cid:durableId="628051109">
+    <w:abstractNumId w:val="8"/>
+  </w:num>
+  <w:num w:numId="20" w16cid:durableId="469253047">
+    <w:abstractNumId w:val="22"/>
+  </w:num>
+  <w:num w:numId="21" w16cid:durableId="691152505">
+    <w:abstractNumId w:val="16"/>
+  </w:num>
+  <w:num w:numId="22" w16cid:durableId="614488676">
+    <w:abstractNumId w:val="11"/>
+  </w:num>
+  <w:num w:numId="23" w16cid:durableId="36318698">
+    <w:abstractNumId w:val="2"/>
+  </w:num>
+  <w:num w:numId="24" w16cid:durableId="2021813527">
+    <w:abstractNumId w:val="4"/>
+  </w:num>
+  <w:num w:numId="25" w16cid:durableId="246698233">
     <w:abstractNumId w:val="27"/>
   </w:num>
-  <w:num w:numId="2" w16cid:durableId="1478688777">
-    <w:abstractNumId w:val="8"/>
-  </w:num>
-  <w:num w:numId="3" w16cid:durableId="1451588265">
-    <w:abstractNumId w:val="20"/>
-  </w:num>
-  <w:num w:numId="4" w16cid:durableId="1659311165">
-    <w:abstractNumId w:val="0"/>
-  </w:num>
-  <w:num w:numId="5" w16cid:durableId="1004478913">
+  <w:num w:numId="26" w16cid:durableId="1673606220">
     <w:abstractNumId w:val="5"/>
   </w:num>
-  <w:num w:numId="6" w16cid:durableId="1156920210">
-    <w:abstractNumId w:val="18"/>
+  <w:num w:numId="27" w16cid:durableId="571082166">
+    <w:abstractNumId w:val="12"/>
   </w:num>
-  <w:num w:numId="7" w16cid:durableId="562569748">
+  <w:num w:numId="28" w16cid:durableId="1620264186">
     <w:abstractNumId w:val="14"/>
   </w:num>
-  <w:num w:numId="8" w16cid:durableId="1293294564">
-    <w:abstractNumId w:val="9"/>
-  </w:num>
-  <w:num w:numId="9" w16cid:durableId="603463258">
-    <w:abstractNumId w:val="17"/>
-  </w:num>
-  <w:num w:numId="10" w16cid:durableId="2063139164">
-    <w:abstractNumId w:val="2"/>
-  </w:num>
-  <w:num w:numId="11" w16cid:durableId="1951008132">
-    <w:abstractNumId w:val="12"/>
-  </w:num>
-  <w:num w:numId="12" w16cid:durableId="312371968">
-    <w:abstractNumId w:val="19"/>
-  </w:num>
-  <w:num w:numId="13" w16cid:durableId="1987930524">
-    <w:abstractNumId w:val="24"/>
-  </w:num>
-  <w:num w:numId="14" w16cid:durableId="1869180945">
-    <w:abstractNumId w:val="16"/>
-  </w:num>
-  <w:num w:numId="15" w16cid:durableId="219093864">
-    <w:abstractNumId w:val="23"/>
-  </w:num>
-  <w:num w:numId="16" w16cid:durableId="1734693910">
-    <w:abstractNumId w:val="25"/>
-  </w:num>
-  <w:num w:numId="17" w16cid:durableId="958991432">
-    <w:abstractNumId w:val="6"/>
-  </w:num>
-  <w:num w:numId="18" w16cid:durableId="1789857159">
-    <w:abstractNumId w:val="22"/>
-  </w:num>
-  <w:num w:numId="19" w16cid:durableId="628051109">
-    <w:abstractNumId w:val="7"/>
-  </w:num>
-  <w:num w:numId="20" w16cid:durableId="469253047">
-    <w:abstractNumId w:val="21"/>
-  </w:num>
-  <w:num w:numId="21" w16cid:durableId="691152505">
-    <w:abstractNumId w:val="15"/>
-  </w:num>
-  <w:num w:numId="22" w16cid:durableId="614488676">
-    <w:abstractNumId w:val="10"/>
-  </w:num>
-  <w:num w:numId="23" w16cid:durableId="36318698">
-    <w:abstractNumId w:val="1"/>
-  </w:num>
-  <w:num w:numId="24" w16cid:durableId="2021813527">
-    <w:abstractNumId w:val="3"/>
-  </w:num>
-  <w:num w:numId="25" w16cid:durableId="246698233">
-    <w:abstractNumId w:val="26"/>
-  </w:num>
-  <w:num w:numId="26" w16cid:durableId="1673606220">
-    <w:abstractNumId w:val="4"/>
-  </w:num>
-  <w:num w:numId="27" w16cid:durableId="571082166">
-    <w:abstractNumId w:val="11"/>
-  </w:num>
-  <w:num w:numId="28" w16cid:durableId="1620264186">
-    <w:abstractNumId w:val="13"/>
+  <w:num w:numId="29" w16cid:durableId="1138300242">
+    <w:abstractNumId w:val="0"/>
   </w:num>
 </w:numbering>
 </file>

</xml_diff>